<commit_message>
Liuyu changed it at 20:11 2017/12/22
see red ones
</commit_message>
<xml_diff>
--- a/CP5046_A1_Documentation.docx
+++ b/CP5046_A1_Documentation.docx
@@ -1,6 +1,6 @@
 
 <file path=word/document.xml><?xml version="1.0" encoding="utf-8"?>
-<w:document xmlns:wpc="http://schemas.microsoft.com/office/word/2010/wordprocessingCanvas" xmlns:mc="http://schemas.openxmlformats.org/markup-compatibility/2006" xmlns:o="urn:schemas-microsoft-com:office:office" xmlns:r="http://schemas.openxmlformats.org/officeDocument/2006/relationships" xmlns:m="http://schemas.openxmlformats.org/officeDocument/2006/math" xmlns:v="urn:schemas-microsoft-com:vml" xmlns:wp14="http://schemas.microsoft.com/office/word/2010/wordprocessingDrawing" xmlns:wp="http://schemas.openxmlformats.org/drawingml/2006/wordprocessingDrawing" xmlns:w10="urn:schemas-microsoft-com:office:word" xmlns:w="http://schemas.openxmlformats.org/wordprocessingml/2006/main" xmlns:w14="http://schemas.microsoft.com/office/word/2010/wordml" xmlns:w15="http://schemas.microsoft.com/office/word/2012/wordml" xmlns:wpg="http://schemas.microsoft.com/office/word/2010/wordprocessingGroup" xmlns:wpi="http://schemas.microsoft.com/office/word/2010/wordprocessingInk" xmlns:wne="http://schemas.microsoft.com/office/word/2006/wordml" xmlns:wps="http://schemas.microsoft.com/office/word/2010/wordprocessingShape" mc:Ignorable="w14 w15 wp14">
+<w:document xmlns:ve="http://schemas.openxmlformats.org/markup-compatibility/2006" xmlns:o="urn:schemas-microsoft-com:office:office" xmlns:r="http://schemas.openxmlformats.org/officeDocument/2006/relationships" xmlns:m="http://schemas.openxmlformats.org/officeDocument/2006/math" xmlns:v="urn:schemas-microsoft-com:vml" xmlns:wp="http://schemas.openxmlformats.org/drawingml/2006/wordprocessingDrawing" xmlns:w10="urn:schemas-microsoft-com:office:word" xmlns:w="http://schemas.openxmlformats.org/wordprocessingml/2006/main" xmlns:wne="http://schemas.microsoft.com/office/word/2006/wordml">
   <w:body>
     <w:p>
       <w:pPr>
@@ -25,114 +25,36 @@
           <w:szCs w:val="20"/>
           <w:lang w:eastAsia="en-AU"/>
         </w:rPr>
-        <mc:AlternateContent>
-          <mc:Choice Requires="wps">
-            <w:drawing>
-              <wp:anchor distT="0" distB="0" distL="114300" distR="114300" simplePos="0" relativeHeight="251661312" behindDoc="0" locked="0" layoutInCell="1" allowOverlap="1">
-                <wp:simplePos x="0" y="0"/>
-                <wp:positionH relativeFrom="column">
-                  <wp:posOffset>833755</wp:posOffset>
-                </wp:positionH>
-                <wp:positionV relativeFrom="paragraph">
-                  <wp:posOffset>3373120</wp:posOffset>
-                </wp:positionV>
-                <wp:extent cx="5295900" cy="1762125"/>
-                <wp:effectExtent l="0" t="0" r="0" b="9525"/>
-                <wp:wrapNone/>
-                <wp:docPr id="2" name="Text Box 2"/>
-                <wp:cNvGraphicFramePr/>
-                <a:graphic xmlns:a="http://schemas.openxmlformats.org/drawingml/2006/main">
-                  <a:graphicData uri="http://schemas.microsoft.com/office/word/2010/wordprocessingShape">
-                    <wps:wsp>
-                      <wps:cNvSpPr txBox="1"/>
-                      <wps:spPr>
-                        <a:xfrm>
-                          <a:off x="0" y="0"/>
-                          <a:ext cx="5295900" cy="1762125"/>
-                        </a:xfrm>
-                        <a:prstGeom prst="rect">
-                          <a:avLst/>
-                        </a:prstGeom>
-                        <a:solidFill>
-                          <a:schemeClr val="lt1"/>
-                        </a:solidFill>
-                        <a:ln w="6350">
-                          <a:noFill/>
-                        </a:ln>
-                      </wps:spPr>
-                      <wps:txbx>
-                        <w:txbxContent>
-                          <w:p>
-                            <w:pPr>
-                              <w:jc w:val="center"/>
-                              <w:rPr>
-                                <w:color w:val="FF0000"/>
-                                <w:sz w:val="56"/>
-                                <w:lang w:val="en-GB"/>
-                              </w:rPr>
-                            </w:pPr>
-                            <w:r>
-                              <w:rPr>
-                                <w:color w:val="FF0000"/>
-                                <w:sz w:val="56"/>
-                                <w:lang w:val="en-GB"/>
-                              </w:rPr>
-                              <w:t>WECARE Massage &amp; Natural Theraphy</w:t>
-                            </w:r>
-                          </w:p>
-                        </w:txbxContent>
-                      </wps:txbx>
-                      <wps:bodyPr rot="0" spcFirstLastPara="0" vertOverflow="overflow" horzOverflow="overflow" vert="horz" wrap="square" lIns="91440" tIns="45720" rIns="91440" bIns="45720" numCol="1" spcCol="0" rtlCol="0" fromWordArt="0" anchor="t" anchorCtr="0" forceAA="0" compatLnSpc="1">
-                        <a:prstTxWarp prst="textNoShape">
-                          <a:avLst/>
-                        </a:prstTxWarp>
-                        <a:noAutofit/>
-                      </wps:bodyPr>
-                    </wps:wsp>
-                  </a:graphicData>
-                </a:graphic>
-                <wp14:sizeRelH relativeFrom="margin">
-                  <wp14:pctWidth>0</wp14:pctWidth>
-                </wp14:sizeRelH>
-                <wp14:sizeRelV relativeFrom="margin">
-                  <wp14:pctHeight>0</wp14:pctHeight>
-                </wp14:sizeRelV>
-              </wp:anchor>
-            </w:drawing>
-          </mc:Choice>
-          <mc:Fallback>
-            <w:pict>
-              <v:shapetype id="_x0000_t202" coordsize="21600,21600" o:spt="202" path="m,l,21600r21600,l21600,xe">
-                <v:stroke joinstyle="miter"/>
-                <v:path gradientshapeok="t" o:connecttype="rect"/>
-              </v:shapetype>
-              <v:shape id="Text Box 2" o:spid="_x0000_s1026" type="#_x0000_t202" style="position:absolute;margin-left:65.65pt;margin-top:265.6pt;width:417pt;height:138.75pt;z-index:251661312;visibility:visible;mso-wrap-style:square;mso-width-percent:0;mso-height-percent:0;mso-wrap-distance-left:9pt;mso-wrap-distance-top:0;mso-wrap-distance-right:9pt;mso-wrap-distance-bottom:0;mso-position-horizontal:absolute;mso-position-horizontal-relative:text;mso-position-vertical:absolute;mso-position-vertical-relative:text;mso-width-percent:0;mso-height-percent:0;mso-width-relative:margin;mso-height-relative:margin;v-text-anchor:top" o:gfxdata="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" fillcolor="white [3201]" stroked="f" strokeweight=".5pt">
-                <v:textbox>
-                  <w:txbxContent>
-                    <w:p>
-                      <w:pPr>
-                        <w:jc w:val="center"/>
-                        <w:rPr>
-                          <w:color w:val="FF0000"/>
-                          <w:sz w:val="56"/>
-                          <w:lang w:val="en-GB"/>
-                        </w:rPr>
-                      </w:pPr>
-                      <w:r>
-                        <w:rPr>
-                          <w:color w:val="FF0000"/>
-                          <w:sz w:val="56"/>
-                          <w:lang w:val="en-GB"/>
-                        </w:rPr>
-                        <w:t>WECARE Massage &amp; Natural Theraphy</w:t>
-                      </w:r>
-                    </w:p>
-                  </w:txbxContent>
-                </v:textbox>
-              </v:shape>
-            </w:pict>
-          </mc:Fallback>
-        </mc:AlternateContent>
+        <w:pict>
+          <v:shapetype id="_x0000_t202" coordsize="21600,21600" o:spt="202" path="m,l,21600r21600,l21600,xe">
+            <v:stroke joinstyle="miter"/>
+            <v:path gradientshapeok="t" o:connecttype="rect"/>
+          </v:shapetype>
+          <v:shape id="Text Box 2" o:spid="_x0000_s1026" type="#_x0000_t202" style="position:absolute;margin-left:65.65pt;margin-top:265.6pt;width:417pt;height:138.75pt;z-index:251661312;visibility:visible;mso-width-relative:margin;mso-height-relative:margin" o:gfxdata="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" fillcolor="white [3201]" stroked="f" strokeweight=".5pt">
+            <v:textbox>
+              <w:txbxContent>
+                <w:p>
+                  <w:pPr>
+                    <w:jc w:val="center"/>
+                    <w:rPr>
+                      <w:color w:val="FF0000"/>
+                      <w:sz w:val="56"/>
+                      <w:lang w:val="en-GB"/>
+                    </w:rPr>
+                  </w:pPr>
+                  <w:r>
+                    <w:rPr>
+                      <w:color w:val="FF0000"/>
+                      <w:sz w:val="56"/>
+                      <w:lang w:val="en-GB"/>
+                    </w:rPr>
+                    <w:t>WECARE Massage &amp; Natural Theraphy</w:t>
+                  </w:r>
+                </w:p>
+              </w:txbxContent>
+            </v:textbox>
+          </v:shape>
+        </w:pict>
       </w:r>
       <w:r>
         <w:rPr>
@@ -141,529 +63,244 @@
           <w:szCs w:val="20"/>
           <w:lang w:eastAsia="en-AU"/>
         </w:rPr>
-        <mc:AlternateContent>
-          <mc:Choice Requires="wps">
-            <w:drawing>
-              <wp:anchor distT="45720" distB="45720" distL="114300" distR="114300" simplePos="0" relativeHeight="251660288" behindDoc="0" locked="0" layoutInCell="1" allowOverlap="1">
-                <wp:simplePos x="0" y="0"/>
-                <wp:positionH relativeFrom="column">
-                  <wp:posOffset>881380</wp:posOffset>
-                </wp:positionH>
-                <wp:positionV relativeFrom="paragraph">
-                  <wp:posOffset>6002020</wp:posOffset>
-                </wp:positionV>
-                <wp:extent cx="4505325" cy="2905125"/>
-                <wp:effectExtent l="0" t="0" r="9525" b="9525"/>
-                <wp:wrapSquare wrapText="bothSides"/>
-                <wp:docPr id="217" name="Text Box 2"/>
-                <wp:cNvGraphicFramePr>
-                  <a:graphicFrameLocks xmlns:a="http://schemas.openxmlformats.org/drawingml/2006/main"/>
-                </wp:cNvGraphicFramePr>
-                <a:graphic xmlns:a="http://schemas.openxmlformats.org/drawingml/2006/main">
-                  <a:graphicData uri="http://schemas.microsoft.com/office/word/2010/wordprocessingShape">
-                    <wps:wsp>
-                      <wps:cNvSpPr txBox="1">
-                        <a:spLocks noChangeArrowheads="1"/>
-                      </wps:cNvSpPr>
-                      <wps:spPr bwMode="auto">
-                        <a:xfrm>
-                          <a:off x="0" y="0"/>
-                          <a:ext cx="4505325" cy="2905125"/>
-                        </a:xfrm>
-                        <a:prstGeom prst="rect">
-                          <a:avLst/>
-                        </a:prstGeom>
-                        <a:solidFill>
-                          <a:srgbClr val="FFFFFF"/>
-                        </a:solidFill>
-                        <a:ln w="9525">
-                          <a:noFill/>
-                          <a:miter lim="800000"/>
-                          <a:headEnd/>
-                          <a:tailEnd/>
-                        </a:ln>
-                      </wps:spPr>
-                      <wps:txbx>
-                        <w:txbxContent>
-                          <w:p>
-                            <w:pPr>
-                              <w:pStyle w:val="font9"/>
-                              <w:spacing w:before="0" w:beforeAutospacing="0" w:after="0" w:afterAutospacing="0" w:line="336" w:lineRule="atLeast"/>
-                              <w:ind w:left="1440"/>
-                              <w:textAlignment w:val="baseline"/>
-                              <w:rPr>
-                                <w:rFonts w:ascii="Arial" w:hAnsi="Arial" w:cs="Arial"/>
-                                <w:b/>
-                                <w:color w:val="000000"/>
-                                <w:sz w:val="21"/>
-                                <w:szCs w:val="21"/>
-                                <w:u w:val="single"/>
-                              </w:rPr>
-                            </w:pPr>
-                            <w:r>
-                              <w:rPr>
-                                <w:rFonts w:ascii="Arial" w:hAnsi="Arial" w:cs="Arial"/>
-                                <w:b/>
-                                <w:bCs/>
-                                <w:sz w:val="20"/>
-                                <w:u w:val="single"/>
-                              </w:rPr>
-                              <w:t>GROUP MEMBERS</w:t>
-                            </w:r>
-                            <w:r>
-                              <w:rPr>
-                                <w:rFonts w:ascii="Arial" w:hAnsi="Arial" w:cs="Arial"/>
-                                <w:b/>
-                                <w:bCs/>
-                                <w:sz w:val="20"/>
-                                <w:u w:val="single"/>
-                              </w:rPr>
-                              <w:tab/>
-                            </w:r>
-                            <w:r>
-                              <w:rPr>
-                                <w:rFonts w:ascii="Arial" w:hAnsi="Arial" w:cs="Arial"/>
-                                <w:b/>
-                                <w:bCs/>
-                                <w:sz w:val="20"/>
-                                <w:u w:val="single"/>
-                              </w:rPr>
-                              <w:tab/>
-                            </w:r>
-                          </w:p>
-                          <w:p>
-                            <w:pPr>
-                              <w:pStyle w:val="Body"/>
-                              <w:numPr>
-                                <w:ilvl w:val="0"/>
-                                <w:numId w:val="43"/>
-                              </w:numPr>
-                              <w:spacing w:line="276" w:lineRule="auto"/>
-                              <w:jc w:val="both"/>
-                              <w:rPr>
-                                <w:rFonts w:ascii="Arial" w:hAnsi="Arial" w:cs="Arial"/>
-                                <w:b/>
-                                <w:bCs/>
-                                <w:color w:val="auto"/>
-                                <w:sz w:val="20"/>
-                              </w:rPr>
-                            </w:pPr>
-                            <w:r>
-                              <w:rPr>
-                                <w:rFonts w:ascii="Arial" w:hAnsi="Arial" w:cs="Arial"/>
-                                <w:b/>
-                                <w:bCs/>
-                                <w:color w:val="auto"/>
-                                <w:sz w:val="20"/>
-                              </w:rPr>
-                              <w:t>Xiting Jia</w:t>
-                            </w:r>
-                          </w:p>
-                          <w:p>
-                            <w:pPr>
-                              <w:pStyle w:val="Body"/>
-                              <w:numPr>
-                                <w:ilvl w:val="0"/>
-                                <w:numId w:val="43"/>
-                              </w:numPr>
-                              <w:spacing w:line="276" w:lineRule="auto"/>
-                              <w:jc w:val="both"/>
-                              <w:rPr>
-                                <w:rFonts w:ascii="Arial" w:hAnsi="Arial" w:cs="Arial"/>
-                                <w:b/>
-                                <w:bCs/>
-                                <w:color w:val="auto"/>
-                                <w:sz w:val="20"/>
-                              </w:rPr>
-                            </w:pPr>
-                            <w:r>
-                              <w:rPr>
-                                <w:rFonts w:ascii="Arial" w:hAnsi="Arial" w:cs="Arial"/>
-                                <w:b/>
-                                <w:bCs/>
-                                <w:sz w:val="20"/>
-                              </w:rPr>
-                              <w:t>Dinithi Vithanage</w:t>
-                            </w:r>
-                          </w:p>
-                          <w:p>
-                            <w:pPr>
-                              <w:pStyle w:val="Body"/>
-                              <w:numPr>
-                                <w:ilvl w:val="0"/>
-                                <w:numId w:val="43"/>
-                              </w:numPr>
-                              <w:spacing w:line="276" w:lineRule="auto"/>
-                              <w:jc w:val="both"/>
-                              <w:rPr>
-                                <w:rFonts w:ascii="Arial" w:hAnsi="Arial" w:cs="Arial"/>
-                                <w:b/>
-                                <w:bCs/>
-                                <w:color w:val="auto"/>
-                                <w:sz w:val="20"/>
-                              </w:rPr>
-                            </w:pPr>
-                            <w:r>
-                              <w:rPr>
-                                <w:rFonts w:ascii="Arial" w:hAnsi="Arial" w:cs="Arial"/>
-                                <w:b/>
-                                <w:bCs/>
-                                <w:color w:val="auto"/>
-                                <w:sz w:val="20"/>
-                              </w:rPr>
-                              <w:t>Shemal Ashen Jude Jayawardena Geekiyanage</w:t>
-                            </w:r>
-                          </w:p>
-                          <w:p>
-                            <w:pPr>
-                              <w:pStyle w:val="font9"/>
-                              <w:numPr>
-                                <w:ilvl w:val="0"/>
-                                <w:numId w:val="43"/>
-                              </w:numPr>
-                              <w:spacing w:before="0" w:beforeAutospacing="0" w:after="0" w:afterAutospacing="0" w:line="336" w:lineRule="atLeast"/>
-                              <w:textAlignment w:val="baseline"/>
-                              <w:rPr>
-                                <w:rFonts w:ascii="Arial" w:hAnsi="Arial" w:cs="Arial"/>
-                                <w:color w:val="000000"/>
-                                <w:sz w:val="21"/>
-                                <w:szCs w:val="21"/>
-                              </w:rPr>
-                            </w:pPr>
-                            <w:r>
-                              <w:rPr>
-                                <w:rFonts w:ascii="Arial" w:hAnsi="Arial" w:cs="Arial"/>
-                                <w:b/>
-                                <w:bCs/>
-                                <w:sz w:val="20"/>
-                                <w:szCs w:val="20"/>
-                              </w:rPr>
-                              <w:t>Yu Liu</w:t>
-                            </w:r>
-                            <w:r>
-                              <w:rPr>
-                                <w:rFonts w:ascii="Arial" w:hAnsi="Arial" w:cs="Arial"/>
-                                <w:sz w:val="20"/>
-                                <w:lang w:val="en-AU"/>
-                              </w:rPr>
-                              <w:tab/>
-                            </w:r>
-                            <w:r>
-                              <w:rPr>
-                                <w:rFonts w:ascii="Arial" w:hAnsi="Arial" w:cs="Arial"/>
-                                <w:sz w:val="20"/>
-                                <w:lang w:val="en-AU"/>
-                              </w:rPr>
-                              <w:tab/>
-                            </w:r>
-                            <w:r>
-                              <w:rPr>
-                                <w:rFonts w:ascii="Arial" w:hAnsi="Arial" w:cs="Arial"/>
-                                <w:sz w:val="20"/>
-                                <w:lang w:val="en-AU"/>
-                              </w:rPr>
-                              <w:tab/>
-                            </w:r>
-                            <w:r>
-                              <w:rPr>
-                                <w:rFonts w:ascii="Arial" w:hAnsi="Arial" w:cs="Arial"/>
-                                <w:sz w:val="20"/>
-                                <w:lang w:val="en-AU"/>
-                              </w:rPr>
-                              <w:tab/>
-                            </w:r>
-                            <w:r>
-                              <w:rPr>
-                                <w:rFonts w:ascii="Arial" w:hAnsi="Arial" w:cs="Arial"/>
-                                <w:sz w:val="20"/>
-                                <w:lang w:val="en-AU"/>
-                              </w:rPr>
-                              <w:tab/>
-                            </w:r>
-                            <w:r>
-                              <w:rPr>
-                                <w:rFonts w:ascii="Arial" w:hAnsi="Arial" w:cs="Arial"/>
-                                <w:sz w:val="20"/>
-                                <w:lang w:val="en-AU"/>
-                              </w:rPr>
-                              <w:tab/>
-                            </w:r>
-                            <w:r>
-                              <w:rPr>
-                                <w:rFonts w:ascii="Arial" w:hAnsi="Arial" w:cs="Arial"/>
-                                <w:sz w:val="20"/>
-                                <w:lang w:val="en-AU"/>
-                              </w:rPr>
-                              <w:tab/>
-                            </w:r>
-                            <w:r>
-                              <w:rPr>
-                                <w:rFonts w:ascii="Arial" w:hAnsi="Arial" w:cs="Arial"/>
-                                <w:sz w:val="20"/>
-                                <w:lang w:val="en-AU"/>
-                              </w:rPr>
-                              <w:tab/>
-                            </w:r>
-                          </w:p>
-                          <w:p/>
-                        </w:txbxContent>
-                      </wps:txbx>
-                      <wps:bodyPr rot="0" vert="horz" wrap="square" lIns="91440" tIns="45720" rIns="91440" bIns="45720" anchor="t" anchorCtr="0">
-                        <a:noAutofit/>
-                      </wps:bodyPr>
-                    </wps:wsp>
-                  </a:graphicData>
-                </a:graphic>
-                <wp14:sizeRelH relativeFrom="margin">
-                  <wp14:pctWidth>0</wp14:pctWidth>
-                </wp14:sizeRelH>
-                <wp14:sizeRelV relativeFrom="margin">
-                  <wp14:pctHeight>0</wp14:pctHeight>
-                </wp14:sizeRelV>
-              </wp:anchor>
-            </w:drawing>
-          </mc:Choice>
-          <mc:Fallback>
-            <w:pict>
-              <v:shape id="_x0000_s1027" type="#_x0000_t202" style="position:absolute;margin-left:69.4pt;margin-top:472.6pt;width:354.75pt;height:228.75pt;z-index:251660288;visibility:visible;mso-wrap-style:square;mso-width-percent:0;mso-height-percent:0;mso-wrap-distance-left:9pt;mso-wrap-distance-top:3.6pt;mso-wrap-distance-right:9pt;mso-wrap-distance-bottom:3.6pt;mso-position-horizontal:absolute;mso-position-horizontal-relative:text;mso-position-vertical:absolute;mso-position-vertical-relative:text;mso-width-percent:0;mso-height-percent:0;mso-width-relative:margin;mso-height-relative:margin;v-text-anchor:top" o:gfxdata="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" stroked="f">
-                <v:textbox>
-                  <w:txbxContent>
-                    <w:p>
-                      <w:pPr>
-                        <w:pStyle w:val="font9"/>
-                        <w:spacing w:before="0" w:beforeAutospacing="0" w:after="0" w:afterAutospacing="0" w:line="336" w:lineRule="atLeast"/>
-                        <w:ind w:left="1440"/>
-                        <w:textAlignment w:val="baseline"/>
-                        <w:rPr>
-                          <w:rFonts w:ascii="Arial" w:hAnsi="Arial" w:cs="Arial"/>
-                          <w:b/>
-                          <w:color w:val="000000"/>
-                          <w:sz w:val="21"/>
-                          <w:szCs w:val="21"/>
-                          <w:u w:val="single"/>
-                        </w:rPr>
-                      </w:pPr>
-                      <w:r>
-                        <w:rPr>
-                          <w:rFonts w:ascii="Arial" w:hAnsi="Arial" w:cs="Arial"/>
-                          <w:b/>
-                          <w:bCs/>
-                          <w:sz w:val="20"/>
-                          <w:u w:val="single"/>
-                        </w:rPr>
-                        <w:t>GROUP MEMBERS</w:t>
-                      </w:r>
-                      <w:r>
-                        <w:rPr>
-                          <w:rFonts w:ascii="Arial" w:hAnsi="Arial" w:cs="Arial"/>
-                          <w:b/>
-                          <w:bCs/>
-                          <w:sz w:val="20"/>
-                          <w:u w:val="single"/>
-                        </w:rPr>
-                        <w:tab/>
-                      </w:r>
-                      <w:r>
-                        <w:rPr>
-                          <w:rFonts w:ascii="Arial" w:hAnsi="Arial" w:cs="Arial"/>
-                          <w:b/>
-                          <w:bCs/>
-                          <w:sz w:val="20"/>
-                          <w:u w:val="single"/>
-                        </w:rPr>
-                        <w:tab/>
-                      </w:r>
-                    </w:p>
-                    <w:p>
-                      <w:pPr>
-                        <w:pStyle w:val="Body"/>
-                        <w:numPr>
-                          <w:ilvl w:val="0"/>
-                          <w:numId w:val="43"/>
-                        </w:numPr>
-                        <w:spacing w:line="276" w:lineRule="auto"/>
-                        <w:jc w:val="both"/>
-                        <w:rPr>
-                          <w:rFonts w:ascii="Arial" w:hAnsi="Arial" w:cs="Arial"/>
-                          <w:b/>
-                          <w:bCs/>
-                          <w:color w:val="auto"/>
-                          <w:sz w:val="20"/>
-                        </w:rPr>
-                      </w:pPr>
-                      <w:r>
-                        <w:rPr>
-                          <w:rFonts w:ascii="Arial" w:hAnsi="Arial" w:cs="Arial"/>
-                          <w:b/>
-                          <w:bCs/>
-                          <w:color w:val="auto"/>
-                          <w:sz w:val="20"/>
-                        </w:rPr>
-                        <w:t>Xiting Jia</w:t>
-                      </w:r>
-                    </w:p>
-                    <w:p>
-                      <w:pPr>
-                        <w:pStyle w:val="Body"/>
-                        <w:numPr>
-                          <w:ilvl w:val="0"/>
-                          <w:numId w:val="43"/>
-                        </w:numPr>
-                        <w:spacing w:line="276" w:lineRule="auto"/>
-                        <w:jc w:val="both"/>
-                        <w:rPr>
-                          <w:rFonts w:ascii="Arial" w:hAnsi="Arial" w:cs="Arial"/>
-                          <w:b/>
-                          <w:bCs/>
-                          <w:color w:val="auto"/>
-                          <w:sz w:val="20"/>
-                        </w:rPr>
-                      </w:pPr>
-                      <w:r>
-                        <w:rPr>
-                          <w:rFonts w:ascii="Arial" w:hAnsi="Arial" w:cs="Arial"/>
-                          <w:b/>
-                          <w:bCs/>
-                          <w:sz w:val="20"/>
-                        </w:rPr>
-                        <w:t>Dinithi Vithanage</w:t>
-                      </w:r>
-                    </w:p>
-                    <w:p>
-                      <w:pPr>
-                        <w:pStyle w:val="Body"/>
-                        <w:numPr>
-                          <w:ilvl w:val="0"/>
-                          <w:numId w:val="43"/>
-                        </w:numPr>
-                        <w:spacing w:line="276" w:lineRule="auto"/>
-                        <w:jc w:val="both"/>
-                        <w:rPr>
-                          <w:rFonts w:ascii="Arial" w:hAnsi="Arial" w:cs="Arial"/>
-                          <w:b/>
-                          <w:bCs/>
-                          <w:color w:val="auto"/>
-                          <w:sz w:val="20"/>
-                        </w:rPr>
-                      </w:pPr>
-                      <w:r>
-                        <w:rPr>
-                          <w:rFonts w:ascii="Arial" w:hAnsi="Arial" w:cs="Arial"/>
-                          <w:b/>
-                          <w:bCs/>
-                          <w:color w:val="auto"/>
-                          <w:sz w:val="20"/>
-                        </w:rPr>
-                        <w:t>Shemal Ashen Jude Jayawardena Geekiyanage</w:t>
-                      </w:r>
-                    </w:p>
-                    <w:p>
-                      <w:pPr>
-                        <w:pStyle w:val="font9"/>
-                        <w:numPr>
-                          <w:ilvl w:val="0"/>
-                          <w:numId w:val="43"/>
-                        </w:numPr>
-                        <w:spacing w:before="0" w:beforeAutospacing="0" w:after="0" w:afterAutospacing="0" w:line="336" w:lineRule="atLeast"/>
-                        <w:textAlignment w:val="baseline"/>
-                        <w:rPr>
-                          <w:rFonts w:ascii="Arial" w:hAnsi="Arial" w:cs="Arial"/>
-                          <w:color w:val="000000"/>
-                          <w:sz w:val="21"/>
-                          <w:szCs w:val="21"/>
-                        </w:rPr>
-                      </w:pPr>
-                      <w:r>
-                        <w:rPr>
-                          <w:rFonts w:ascii="Arial" w:hAnsi="Arial" w:cs="Arial"/>
-                          <w:b/>
-                          <w:bCs/>
-                          <w:sz w:val="20"/>
-                          <w:szCs w:val="20"/>
-                        </w:rPr>
-                        <w:t>Yu Liu</w:t>
-                      </w:r>
-                      <w:r>
-                        <w:rPr>
-                          <w:rFonts w:ascii="Arial" w:hAnsi="Arial" w:cs="Arial"/>
-                          <w:sz w:val="20"/>
-                          <w:lang w:val="en-AU"/>
-                        </w:rPr>
-                        <w:tab/>
-                      </w:r>
-                      <w:r>
-                        <w:rPr>
-                          <w:rFonts w:ascii="Arial" w:hAnsi="Arial" w:cs="Arial"/>
-                          <w:sz w:val="20"/>
-                          <w:lang w:val="en-AU"/>
-                        </w:rPr>
-                        <w:tab/>
-                      </w:r>
-                      <w:r>
-                        <w:rPr>
-                          <w:rFonts w:ascii="Arial" w:hAnsi="Arial" w:cs="Arial"/>
-                          <w:sz w:val="20"/>
-                          <w:lang w:val="en-AU"/>
-                        </w:rPr>
-                        <w:tab/>
-                      </w:r>
-                      <w:r>
-                        <w:rPr>
-                          <w:rFonts w:ascii="Arial" w:hAnsi="Arial" w:cs="Arial"/>
-                          <w:sz w:val="20"/>
-                          <w:lang w:val="en-AU"/>
-                        </w:rPr>
-                        <w:tab/>
-                      </w:r>
-                      <w:r>
-                        <w:rPr>
-                          <w:rFonts w:ascii="Arial" w:hAnsi="Arial" w:cs="Arial"/>
-                          <w:sz w:val="20"/>
-                          <w:lang w:val="en-AU"/>
-                        </w:rPr>
-                        <w:tab/>
-                      </w:r>
-                      <w:r>
-                        <w:rPr>
-                          <w:rFonts w:ascii="Arial" w:hAnsi="Arial" w:cs="Arial"/>
-                          <w:sz w:val="20"/>
-                          <w:lang w:val="en-AU"/>
-                        </w:rPr>
-                        <w:tab/>
-                      </w:r>
-                      <w:r>
-                        <w:rPr>
-                          <w:rFonts w:ascii="Arial" w:hAnsi="Arial" w:cs="Arial"/>
-                          <w:sz w:val="20"/>
-                          <w:lang w:val="en-AU"/>
-                        </w:rPr>
-                        <w:tab/>
-                      </w:r>
-                      <w:r>
-                        <w:rPr>
-                          <w:rFonts w:ascii="Arial" w:hAnsi="Arial" w:cs="Arial"/>
-                          <w:sz w:val="20"/>
-                          <w:lang w:val="en-AU"/>
-                        </w:rPr>
-                        <w:tab/>
-                      </w:r>
-                    </w:p>
-                    <w:p/>
-                  </w:txbxContent>
-                </v:textbox>
-                <w10:wrap type="square"/>
-              </v:shape>
-            </w:pict>
-          </mc:Fallback>
-        </mc:AlternateContent>
+        <w:pict>
+          <v:shape id="_x0000_s1027" type="#_x0000_t202" style="position:absolute;margin-left:69.4pt;margin-top:472.6pt;width:354.75pt;height:228.75pt;z-index:251660288;visibility:visible;mso-wrap-distance-top:3.6pt;mso-wrap-distance-bottom:3.6pt;mso-width-relative:margin;mso-height-relative:margin" o:gfxdata="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" stroked="f">
+            <v:textbox>
+              <w:txbxContent>
+                <w:p>
+                  <w:pPr>
+                    <w:pStyle w:val="font9"/>
+                    <w:spacing w:before="0" w:beforeAutospacing="0" w:after="0" w:afterAutospacing="0" w:line="336" w:lineRule="atLeast"/>
+                    <w:ind w:left="1440"/>
+                    <w:textAlignment w:val="baseline"/>
+                    <w:rPr>
+                      <w:rFonts w:ascii="Arial" w:hAnsi="Arial" w:cs="Arial"/>
+                      <w:b/>
+                      <w:color w:val="000000"/>
+                      <w:sz w:val="21"/>
+                      <w:szCs w:val="21"/>
+                      <w:u w:val="single"/>
+                    </w:rPr>
+                  </w:pPr>
+                  <w:r>
+                    <w:rPr>
+                      <w:rFonts w:ascii="Arial" w:hAnsi="Arial" w:cs="Arial"/>
+                      <w:b/>
+                      <w:bCs/>
+                      <w:sz w:val="20"/>
+                      <w:u w:val="single"/>
+                    </w:rPr>
+                    <w:t>GROUP MEMBERS</w:t>
+                  </w:r>
+                  <w:r>
+                    <w:rPr>
+                      <w:rFonts w:ascii="Arial" w:hAnsi="Arial" w:cs="Arial"/>
+                      <w:b/>
+                      <w:bCs/>
+                      <w:sz w:val="20"/>
+                      <w:u w:val="single"/>
+                    </w:rPr>
+                    <w:tab/>
+                  </w:r>
+                  <w:r>
+                    <w:rPr>
+                      <w:rFonts w:ascii="Arial" w:hAnsi="Arial" w:cs="Arial"/>
+                      <w:b/>
+                      <w:bCs/>
+                      <w:sz w:val="20"/>
+                      <w:u w:val="single"/>
+                    </w:rPr>
+                    <w:tab/>
+                  </w:r>
+                </w:p>
+                <w:p>
+                  <w:pPr>
+                    <w:pStyle w:val="Body"/>
+                    <w:numPr>
+                      <w:ilvl w:val="0"/>
+                      <w:numId w:val="43"/>
+                    </w:numPr>
+                    <w:spacing w:line="276" w:lineRule="auto"/>
+                    <w:jc w:val="both"/>
+                    <w:rPr>
+                      <w:rFonts w:ascii="Arial" w:hAnsi="Arial" w:cs="Arial"/>
+                      <w:b/>
+                      <w:bCs/>
+                      <w:color w:val="auto"/>
+                      <w:sz w:val="20"/>
+                    </w:rPr>
+                  </w:pPr>
+                  <w:r>
+                    <w:rPr>
+                      <w:rFonts w:ascii="Arial" w:hAnsi="Arial" w:cs="Arial"/>
+                      <w:b/>
+                      <w:bCs/>
+                      <w:sz w:val="20"/>
+                    </w:rPr>
+                    <w:t>Dinithi Vithanage</w:t>
+                  </w:r>
+                </w:p>
+                <w:p>
+                  <w:pPr>
+                    <w:pStyle w:val="Body"/>
+                    <w:numPr>
+                      <w:ilvl w:val="0"/>
+                      <w:numId w:val="43"/>
+                    </w:numPr>
+                    <w:spacing w:line="276" w:lineRule="auto"/>
+                    <w:jc w:val="both"/>
+                    <w:rPr>
+                      <w:rFonts w:ascii="Arial" w:hAnsi="Arial" w:cs="Arial"/>
+                      <w:b/>
+                      <w:bCs/>
+                      <w:color w:val="auto"/>
+                      <w:sz w:val="20"/>
+                    </w:rPr>
+                  </w:pPr>
+                  <w:r>
+                    <w:rPr>
+                      <w:rFonts w:ascii="Arial" w:hAnsi="Arial" w:cs="Arial"/>
+                      <w:b/>
+                      <w:bCs/>
+                      <w:color w:val="auto"/>
+                      <w:sz w:val="20"/>
+                    </w:rPr>
+                    <w:t>Shemal Ashen Jude Jayawardena Geekiyanage</w:t>
+                  </w:r>
+                </w:p>
+                <w:p>
+                  <w:pPr>
+                    <w:pStyle w:val="font9"/>
+                    <w:numPr>
+                      <w:ilvl w:val="0"/>
+                      <w:numId w:val="43"/>
+                    </w:numPr>
+                    <w:spacing w:before="0" w:beforeAutospacing="0" w:after="0" w:afterAutospacing="0" w:line="336" w:lineRule="atLeast"/>
+                    <w:textAlignment w:val="baseline"/>
+                    <w:rPr>
+                      <w:rFonts w:ascii="Arial" w:hAnsi="Arial" w:cs="Arial" w:hint="eastAsia"/>
+                      <w:color w:val="000000"/>
+                      <w:sz w:val="21"/>
+                      <w:szCs w:val="21"/>
+                    </w:rPr>
+                  </w:pPr>
+                  <w:r>
+                    <w:rPr>
+                      <w:rFonts w:ascii="Arial" w:hAnsi="Arial" w:cs="Arial"/>
+                      <w:b/>
+                      <w:bCs/>
+                      <w:sz w:val="20"/>
+                      <w:szCs w:val="20"/>
+                    </w:rPr>
+                    <w:t>Yu Liu</w:t>
+                  </w:r>
+                </w:p>
+                <w:p>
+                  <w:pPr>
+                    <w:pStyle w:val="font9"/>
+                    <w:numPr>
+                      <w:ilvl w:val="0"/>
+                      <w:numId w:val="43"/>
+                    </w:numPr>
+                    <w:spacing w:before="0" w:beforeAutospacing="0" w:after="0" w:afterAutospacing="0" w:line="336" w:lineRule="atLeast"/>
+                    <w:textAlignment w:val="baseline"/>
+                    <w:rPr>
+                      <w:rFonts w:ascii="Arial" w:hAnsi="Arial" w:cs="Arial"/>
+                      <w:color w:val="000000"/>
+                      <w:sz w:val="21"/>
+                      <w:szCs w:val="21"/>
+                    </w:rPr>
+                  </w:pPr>
+                  <w:r>
+                    <w:rPr>
+                      <w:rFonts w:ascii="Arial" w:hAnsi="Arial" w:cs="Arial" w:hint="eastAsia"/>
+                      <w:b/>
+                      <w:bCs/>
+                      <w:sz w:val="20"/>
+                      <w:szCs w:val="20"/>
+                      <w:lang w:eastAsia="zh-CN"/>
+                    </w:rPr>
+                    <w:t>Xi ting jia</w:t>
+                  </w:r>
+                  <w:r>
+                    <w:rPr>
+                      <w:rFonts w:ascii="Arial" w:hAnsi="Arial" w:cs="Arial"/>
+                      <w:sz w:val="20"/>
+                      <w:lang w:val="en-AU"/>
+                    </w:rPr>
+                    <w:tab/>
+                  </w:r>
+                  <w:r>
+                    <w:rPr>
+                      <w:rFonts w:ascii="Arial" w:hAnsi="Arial" w:cs="Arial"/>
+                      <w:sz w:val="20"/>
+                      <w:lang w:val="en-AU"/>
+                    </w:rPr>
+                    <w:tab/>
+                  </w:r>
+                  <w:r>
+                    <w:rPr>
+                      <w:rFonts w:ascii="Arial" w:hAnsi="Arial" w:cs="Arial"/>
+                      <w:sz w:val="20"/>
+                      <w:lang w:val="en-AU"/>
+                    </w:rPr>
+                    <w:tab/>
+                  </w:r>
+                  <w:r>
+                    <w:rPr>
+                      <w:rFonts w:ascii="Arial" w:hAnsi="Arial" w:cs="Arial"/>
+                      <w:sz w:val="20"/>
+                      <w:lang w:val="en-AU"/>
+                    </w:rPr>
+                    <w:tab/>
+                  </w:r>
+                  <w:r>
+                    <w:rPr>
+                      <w:rFonts w:ascii="Arial" w:hAnsi="Arial" w:cs="Arial"/>
+                      <w:sz w:val="20"/>
+                      <w:lang w:val="en-AU"/>
+                    </w:rPr>
+                    <w:tab/>
+                  </w:r>
+                  <w:r>
+                    <w:rPr>
+                      <w:rFonts w:ascii="Arial" w:hAnsi="Arial" w:cs="Arial"/>
+                      <w:sz w:val="20"/>
+                      <w:lang w:val="en-AU"/>
+                    </w:rPr>
+                    <w:tab/>
+                  </w:r>
+                  <w:r>
+                    <w:rPr>
+                      <w:rFonts w:ascii="Arial" w:hAnsi="Arial" w:cs="Arial"/>
+                      <w:sz w:val="20"/>
+                      <w:lang w:val="en-AU"/>
+                    </w:rPr>
+                    <w:tab/>
+                  </w:r>
+                  <w:r>
+                    <w:rPr>
+                      <w:rFonts w:ascii="Arial" w:hAnsi="Arial" w:cs="Arial"/>
+                      <w:sz w:val="20"/>
+                      <w:lang w:val="en-AU"/>
+                    </w:rPr>
+                    <w:tab/>
+                  </w:r>
+                </w:p>
+                <w:p/>
+              </w:txbxContent>
+            </v:textbox>
+            <w10:wrap type="square"/>
+          </v:shape>
+        </w:pict>
       </w:r>
       <w:r>
         <w:rPr>
           <w:noProof/>
-          <w:lang w:eastAsia="en-AU"/>
+          <w:lang w:val="en-US" w:eastAsia="zh-CN"/>
         </w:rPr>
         <w:drawing>
-          <wp:anchor distT="0" distB="0" distL="114300" distR="114300" simplePos="0" relativeHeight="251657216" behindDoc="1" locked="0" layoutInCell="1" allowOverlap="1" wp14:anchorId="4770539E">
+          <wp:anchor distT="0" distB="0" distL="114300" distR="114300" simplePos="0" relativeHeight="251657216" behindDoc="1" locked="0" layoutInCell="1" allowOverlap="1">
             <wp:simplePos x="0" y="0"/>
             <wp:positionH relativeFrom="column">
               <wp:posOffset>2453005</wp:posOffset>
@@ -711,12 +348,6 @@
                 </pic:pic>
               </a:graphicData>
             </a:graphic>
-            <wp14:sizeRelH relativeFrom="page">
-              <wp14:pctWidth>0</wp14:pctWidth>
-            </wp14:sizeRelH>
-            <wp14:sizeRelV relativeFrom="page">
-              <wp14:pctHeight>0</wp14:pctHeight>
-            </wp14:sizeRelV>
           </wp:anchor>
         </w:drawing>
       </w:r>
@@ -754,6 +385,7 @@
       </w:sdtPr>
       <w:sdtEndPr>
         <w:rPr>
+          <w:rFonts w:eastAsia="宋体"/>
           <w:b/>
           <w:bCs/>
           <w:noProof/>
@@ -762,7 +394,7 @@
       <w:sdtContent>
         <w:p>
           <w:pPr>
-            <w:pStyle w:val="TOCHeading"/>
+            <w:pStyle w:val="TOC"/>
           </w:pPr>
           <w:r>
             <w:t>Contents</w:t>
@@ -805,7 +437,7 @@
         </w:p>
         <w:p>
           <w:pPr>
-            <w:pStyle w:val="TOC2"/>
+            <w:pStyle w:val="20"/>
             <w:rPr>
               <w:rFonts w:asciiTheme="minorHAnsi" w:eastAsiaTheme="minorEastAsia" w:hAnsiTheme="minorHAnsi" w:cstheme="minorBidi"/>
               <w:noProof/>
@@ -825,7 +457,7 @@
           <w:hyperlink w:anchor="_Toc501530680" w:history="1">
             <w:r>
               <w:rPr>
-                <w:rStyle w:val="Hyperlink"/>
+                <w:rStyle w:val="a3"/>
                 <w:noProof/>
               </w:rPr>
               <w:t>1.0 Project description</w:t>
@@ -882,7 +514,7 @@
         </w:p>
         <w:p>
           <w:pPr>
-            <w:pStyle w:val="TOC2"/>
+            <w:pStyle w:val="20"/>
             <w:rPr>
               <w:rFonts w:asciiTheme="minorHAnsi" w:eastAsiaTheme="minorEastAsia" w:hAnsiTheme="minorHAnsi" w:cstheme="minorBidi"/>
               <w:noProof/>
@@ -893,7 +525,7 @@
           <w:hyperlink w:anchor="_Toc501530681" w:history="1">
             <w:r>
               <w:rPr>
-                <w:rStyle w:val="Hyperlink"/>
+                <w:rStyle w:val="a3"/>
                 <w:noProof/>
               </w:rPr>
               <w:t>2.0 Project scope of the full final-release</w:t>
@@ -950,7 +582,7 @@
         </w:p>
         <w:p>
           <w:pPr>
-            <w:pStyle w:val="TOC2"/>
+            <w:pStyle w:val="20"/>
             <w:rPr>
               <w:rFonts w:asciiTheme="minorHAnsi" w:eastAsiaTheme="minorEastAsia" w:hAnsiTheme="minorHAnsi" w:cstheme="minorBidi"/>
               <w:noProof/>
@@ -961,7 +593,7 @@
           <w:hyperlink w:anchor="_Toc501530682" w:history="1">
             <w:r>
               <w:rPr>
-                <w:rStyle w:val="Hyperlink"/>
+                <w:rStyle w:val="a3"/>
                 <w:noProof/>
               </w:rPr>
               <w:t>3.0 Project sponsor/client/customer signed</w:t>
@@ -1018,7 +650,7 @@
         </w:p>
         <w:p>
           <w:pPr>
-            <w:pStyle w:val="TOC2"/>
+            <w:pStyle w:val="20"/>
             <w:rPr>
               <w:rFonts w:asciiTheme="minorHAnsi" w:eastAsiaTheme="minorEastAsia" w:hAnsiTheme="minorHAnsi" w:cstheme="minorBidi"/>
               <w:noProof/>
@@ -1029,7 +661,7 @@
           <w:hyperlink w:anchor="_Toc501530683" w:history="1">
             <w:r>
               <w:rPr>
-                <w:rStyle w:val="Hyperlink"/>
+                <w:rStyle w:val="a3"/>
                 <w:noProof/>
               </w:rPr>
               <w:t>4.0 Project development and release ICT infrastructure</w:t>
@@ -1086,7 +718,7 @@
         </w:p>
         <w:p>
           <w:pPr>
-            <w:pStyle w:val="TOC2"/>
+            <w:pStyle w:val="20"/>
             <w:rPr>
               <w:rFonts w:asciiTheme="minorHAnsi" w:eastAsiaTheme="minorEastAsia" w:hAnsiTheme="minorHAnsi" w:cstheme="minorBidi"/>
               <w:noProof/>
@@ -1097,7 +729,7 @@
           <w:hyperlink w:anchor="_Toc501530684" w:history="1">
             <w:r>
               <w:rPr>
-                <w:rStyle w:val="Hyperlink"/>
+                <w:rStyle w:val="a3"/>
                 <w:noProof/>
               </w:rPr>
               <w:t>Reference MIT course and learning outcomes</w:t>
@@ -1193,7 +825,7 @@
     </w:p>
     <w:p>
       <w:pPr>
-        <w:pStyle w:val="Heading2"/>
+        <w:pStyle w:val="2"/>
       </w:pPr>
       <w:bookmarkStart w:id="0" w:name="_Toc501530680"/>
       <w:r>
@@ -1618,6 +1250,7 @@
         <w:spacing w:before="60"/>
         <w:jc w:val="both"/>
         <w:rPr>
+          <w:rFonts w:hint="eastAsia"/>
           <w:color w:val="auto"/>
           <w:szCs w:val="20"/>
         </w:rPr>
@@ -1628,6 +1261,88 @@
           <w:szCs w:val="20"/>
         </w:rPr>
         <w:t xml:space="preserve">Current membership card is offline </w:t>
+      </w:r>
+    </w:p>
+    <w:p>
+      <w:pPr>
+        <w:pStyle w:val="Inserts"/>
+        <w:numPr>
+          <w:ilvl w:val="0"/>
+          <w:numId w:val="44"/>
+        </w:numPr>
+        <w:spacing w:before="60"/>
+        <w:jc w:val="both"/>
+        <w:rPr>
+          <w:rFonts w:hint="eastAsia"/>
+          <w:color w:val="FF0000"/>
+          <w:szCs w:val="20"/>
+        </w:rPr>
+      </w:pPr>
+      <w:r>
+        <w:rPr>
+          <w:color w:val="FF0000"/>
+          <w:szCs w:val="20"/>
+          <w:lang w:eastAsia="zh-CN"/>
+        </w:rPr>
+        <w:t>A</w:t>
+      </w:r>
+      <w:r>
+        <w:rPr>
+          <w:rFonts w:hint="eastAsia"/>
+          <w:color w:val="FF0000"/>
+          <w:szCs w:val="20"/>
+          <w:lang w:eastAsia="zh-CN"/>
+        </w:rPr>
+        <w:t>dd a contact us page for leaving a comment.</w:t>
+      </w:r>
+    </w:p>
+    <w:p>
+      <w:pPr>
+        <w:pStyle w:val="Inserts"/>
+        <w:numPr>
+          <w:ilvl w:val="0"/>
+          <w:numId w:val="44"/>
+        </w:numPr>
+        <w:spacing w:before="60"/>
+        <w:jc w:val="both"/>
+        <w:rPr>
+          <w:rFonts w:hint="eastAsia"/>
+          <w:color w:val="FF0000"/>
+          <w:szCs w:val="20"/>
+        </w:rPr>
+      </w:pPr>
+      <w:r>
+        <w:rPr>
+          <w:rFonts w:hint="eastAsia"/>
+          <w:color w:val="FF0000"/>
+          <w:szCs w:val="20"/>
+          <w:lang w:eastAsia="zh-CN"/>
+        </w:rPr>
+        <w:t>Gallery for pictures of the shop</w:t>
+      </w:r>
+    </w:p>
+    <w:p>
+      <w:pPr>
+        <w:pStyle w:val="Inserts"/>
+        <w:numPr>
+          <w:ilvl w:val="0"/>
+          <w:numId w:val="44"/>
+        </w:numPr>
+        <w:spacing w:before="60"/>
+        <w:jc w:val="both"/>
+        <w:rPr>
+          <w:color w:val="FF0000"/>
+          <w:szCs w:val="20"/>
+        </w:rPr>
+      </w:pPr>
+      <w:r>
+        <w:rPr>
+          <w:rFonts w:hint="eastAsia"/>
+          <w:color w:val="FF0000"/>
+          <w:szCs w:val="20"/>
+          <w:lang w:eastAsia="zh-CN"/>
+        </w:rPr>
+        <w:t>Careers for information of hire</w:t>
       </w:r>
     </w:p>
     <w:p>
@@ -1760,7 +1475,7 @@
     </w:p>
     <w:p>
       <w:pPr>
-        <w:pStyle w:val="ListParagraph"/>
+        <w:pStyle w:val="ac"/>
         <w:numPr>
           <w:ilvl w:val="0"/>
           <w:numId w:val="42"/>
@@ -1786,7 +1501,7 @@
     </w:p>
     <w:p>
       <w:pPr>
-        <w:pStyle w:val="ListParagraph"/>
+        <w:pStyle w:val="ac"/>
         <w:numPr>
           <w:ilvl w:val="0"/>
           <w:numId w:val="42"/>
@@ -1812,7 +1527,7 @@
     </w:p>
     <w:p>
       <w:pPr>
-        <w:pStyle w:val="ListParagraph"/>
+        <w:pStyle w:val="ac"/>
         <w:numPr>
           <w:ilvl w:val="0"/>
           <w:numId w:val="42"/>
@@ -1838,7 +1553,7 @@
     </w:p>
     <w:p>
       <w:pPr>
-        <w:pStyle w:val="ListParagraph"/>
+        <w:pStyle w:val="ac"/>
         <w:numPr>
           <w:ilvl w:val="0"/>
           <w:numId w:val="42"/>
@@ -1864,7 +1579,7 @@
     </w:p>
     <w:p>
       <w:pPr>
-        <w:pStyle w:val="ListParagraph"/>
+        <w:pStyle w:val="ac"/>
         <w:numPr>
           <w:ilvl w:val="0"/>
           <w:numId w:val="42"/>
@@ -1890,7 +1605,7 @@
     </w:p>
     <w:p>
       <w:pPr>
-        <w:pStyle w:val="ListParagraph"/>
+        <w:pStyle w:val="ac"/>
         <w:numPr>
           <w:ilvl w:val="0"/>
           <w:numId w:val="42"/>
@@ -1916,7 +1631,7 @@
     </w:p>
     <w:p>
       <w:pPr>
-        <w:pStyle w:val="ListParagraph"/>
+        <w:pStyle w:val="ac"/>
         <w:numPr>
           <w:ilvl w:val="0"/>
           <w:numId w:val="42"/>
@@ -1926,26 +1641,75 @@
         <w:adjustRightInd w:val="0"/>
         <w:spacing w:line="360" w:lineRule="auto"/>
         <w:rPr>
+          <w:rFonts w:cs="Arial" w:hint="eastAsia"/>
+          <w:sz w:val="20"/>
+          <w:szCs w:val="20"/>
+        </w:rPr>
+      </w:pPr>
+      <w:r>
+        <w:rPr>
           <w:rFonts w:cs="Arial"/>
           <w:sz w:val="20"/>
           <w:szCs w:val="20"/>
         </w:rPr>
-      </w:pPr>
+        <w:t>Security within the website</w:t>
+      </w:r>
       <w:r>
         <w:rPr>
           <w:rFonts w:cs="Arial"/>
           <w:sz w:val="20"/>
           <w:szCs w:val="20"/>
         </w:rPr>
-        <w:t>Security within the website</w:t>
-      </w:r>
-      <w:r>
+        <w:t>- SSL Connection website (Future Development)</w:t>
+      </w:r>
+    </w:p>
+    <w:p>
+      <w:pPr>
+        <w:pStyle w:val="ac"/>
+        <w:numPr>
+          <w:ilvl w:val="0"/>
+          <w:numId w:val="42"/>
+        </w:numPr>
+        <w:autoSpaceDE w:val="0"/>
+        <w:autoSpaceDN w:val="0"/>
+        <w:adjustRightInd w:val="0"/>
+        <w:spacing w:line="360" w:lineRule="auto"/>
         <w:rPr>
           <w:rFonts w:cs="Arial"/>
-          <w:sz w:val="20"/>
-          <w:szCs w:val="20"/>
-        </w:rPr>
-        <w:t>- SSL Connection website (Future Development)</w:t>
+          <w:color w:val="FF0000"/>
+          <w:sz w:val="20"/>
+          <w:szCs w:val="20"/>
+        </w:rPr>
+      </w:pPr>
+      <w:r>
+        <w:rPr>
+          <w:rFonts w:cs="Arial"/>
+          <w:color w:val="FF0000"/>
+          <w:sz w:val="20"/>
+          <w:szCs w:val="20"/>
+          <w:lang w:eastAsia="zh-CN"/>
+        </w:rPr>
+        <w:t>C</w:t>
+      </w:r>
+      <w:r>
+        <w:rPr>
+          <w:rFonts w:cs="Arial" w:hint="eastAsia"/>
+          <w:color w:val="FF0000"/>
+          <w:sz w:val="20"/>
+          <w:szCs w:val="20"/>
+          <w:lang w:eastAsia="zh-CN"/>
+        </w:rPr>
+        <w:t>ar</w:t>
+      </w:r>
+      <w:r>
+        <w:rPr>
+          <w:rFonts w:cs="Arial" w:hint="eastAsia"/>
+          <w:color w:val="FF0000"/>
+          <w:sz w:val="20"/>
+          <w:szCs w:val="20"/>
+          <w:lang w:eastAsia="zh-CN"/>
+        </w:rPr>
+        <w:t>eers page for hire information</w:t>
       </w:r>
     </w:p>
     <w:p>
@@ -1978,6 +1742,7 @@
           <w:color w:val="auto"/>
           <w:szCs w:val="20"/>
         </w:rPr>
+        <w:lastRenderedPageBreak/>
         <w:t>[___/5</w:t>
       </w:r>
       <w:r>
@@ -2157,6 +1922,7 @@
         <w:spacing w:before="60"/>
         <w:jc w:val="both"/>
         <w:rPr>
+          <w:rFonts w:hint="eastAsia"/>
           <w:color w:val="auto"/>
           <w:szCs w:val="20"/>
         </w:rPr>
@@ -2167,25 +1933,6 @@
           <w:szCs w:val="20"/>
         </w:rPr>
         <w:t>Booking engine Connectivity</w:t>
-      </w:r>
-    </w:p>
-    <w:p>
-      <w:pPr>
-        <w:pStyle w:val="ListParagraph"/>
-        <w:numPr>
-          <w:ilvl w:val="0"/>
-          <w:numId w:val="40"/>
-        </w:numPr>
-        <w:rPr>
-          <w:sz w:val="20"/>
-          <w:szCs w:val="20"/>
-        </w:rPr>
-      </w:pPr>
-      <w:r>
-        <w:rPr>
-          <w:szCs w:val="20"/>
-        </w:rPr>
-        <w:br w:type="page"/>
       </w:r>
     </w:p>
     <w:p>
@@ -2198,6 +1945,57 @@
         <w:spacing w:before="60"/>
         <w:jc w:val="both"/>
         <w:rPr>
+          <w:color w:val="FF0000"/>
+          <w:szCs w:val="20"/>
+        </w:rPr>
+      </w:pPr>
+      <w:r>
+        <w:rPr>
+          <w:color w:val="FF0000"/>
+          <w:szCs w:val="20"/>
+          <w:lang w:eastAsia="zh-CN"/>
+        </w:rPr>
+        <w:t>C</w:t>
+      </w:r>
+      <w:r>
+        <w:rPr>
+          <w:rFonts w:hint="eastAsia"/>
+          <w:color w:val="FF0000"/>
+          <w:szCs w:val="20"/>
+          <w:lang w:eastAsia="zh-CN"/>
+        </w:rPr>
+        <w:t>areers page connectivity</w:t>
+      </w:r>
+    </w:p>
+    <w:p>
+      <w:pPr>
+        <w:pStyle w:val="ac"/>
+        <w:numPr>
+          <w:ilvl w:val="0"/>
+          <w:numId w:val="40"/>
+        </w:numPr>
+        <w:rPr>
+          <w:sz w:val="20"/>
+          <w:szCs w:val="20"/>
+        </w:rPr>
+      </w:pPr>
+      <w:r>
+        <w:rPr>
+          <w:szCs w:val="20"/>
+        </w:rPr>
+        <w:br w:type="page"/>
+      </w:r>
+    </w:p>
+    <w:p>
+      <w:pPr>
+        <w:pStyle w:val="Inserts"/>
+        <w:numPr>
+          <w:ilvl w:val="0"/>
+          <w:numId w:val="40"/>
+        </w:numPr>
+        <w:spacing w:before="60"/>
+        <w:jc w:val="both"/>
+        <w:rPr>
           <w:color w:val="auto"/>
           <w:szCs w:val="20"/>
         </w:rPr>
@@ -2295,7 +2093,7 @@
     </w:p>
     <w:p>
       <w:pPr>
-        <w:pStyle w:val="Heading2"/>
+        <w:pStyle w:val="2"/>
       </w:pPr>
       <w:bookmarkStart w:id="1" w:name="_Toc501530681"/>
       <w:r>
@@ -2864,14 +2662,14 @@
       <w:bookmarkStart w:id="2" w:name="_Toc501530682"/>
       <w:r>
         <w:rPr>
-          <w:rStyle w:val="Heading2Char"/>
+          <w:rStyle w:val="2Char"/>
         </w:rPr>
         <w:lastRenderedPageBreak/>
         <w:t xml:space="preserve">3.0 </w:t>
       </w:r>
       <w:r>
         <w:rPr>
-          <w:rStyle w:val="Heading2Char"/>
+          <w:rStyle w:val="2Char"/>
         </w:rPr>
         <w:t>Project sponsor/client/customer signed</w:t>
       </w:r>
@@ -3198,43 +2996,43 @@
       <w:bookmarkStart w:id="3" w:name="_Toc501530683"/>
       <w:r>
         <w:rPr>
-          <w:rStyle w:val="Heading2Char"/>
+          <w:rStyle w:val="2Char"/>
         </w:rPr>
         <w:t xml:space="preserve">4.0 </w:t>
       </w:r>
       <w:r>
         <w:rPr>
-          <w:rStyle w:val="Heading2Char"/>
+          <w:rStyle w:val="2Char"/>
         </w:rPr>
         <w:t>Project develop</w:t>
       </w:r>
       <w:r>
         <w:rPr>
-          <w:rStyle w:val="Heading2Char"/>
+          <w:rStyle w:val="2Char"/>
         </w:rPr>
         <w:t xml:space="preserve">ment </w:t>
       </w:r>
       <w:r>
         <w:rPr>
-          <w:rStyle w:val="Heading2Char"/>
+          <w:rStyle w:val="2Char"/>
         </w:rPr>
         <w:t xml:space="preserve">and release </w:t>
       </w:r>
       <w:r>
         <w:rPr>
-          <w:rStyle w:val="Heading2Char"/>
+          <w:rStyle w:val="2Char"/>
         </w:rPr>
         <w:t>I</w:t>
       </w:r>
       <w:r>
         <w:rPr>
-          <w:rStyle w:val="Heading2Char"/>
+          <w:rStyle w:val="2Char"/>
         </w:rPr>
         <w:t>C</w:t>
       </w:r>
       <w:r>
         <w:rPr>
-          <w:rStyle w:val="Heading2Char"/>
+          <w:rStyle w:val="2Char"/>
         </w:rPr>
         <w:t>T infrastructure</w:t>
       </w:r>
@@ -3447,7 +3245,7 @@
     </w:p>
     <w:p>
       <w:pPr>
-        <w:pStyle w:val="ListParagraph"/>
+        <w:pStyle w:val="ac"/>
         <w:numPr>
           <w:ilvl w:val="0"/>
           <w:numId w:val="41"/>
@@ -3535,7 +3333,7 @@
     </w:p>
     <w:p>
       <w:pPr>
-        <w:pStyle w:val="ListParagraph"/>
+        <w:pStyle w:val="ac"/>
         <w:numPr>
           <w:ilvl w:val="0"/>
           <w:numId w:val="41"/>
@@ -3676,7 +3474,7 @@
     </w:p>
     <w:p>
       <w:pPr>
-        <w:pStyle w:val="ListParagraph"/>
+        <w:pStyle w:val="ac"/>
         <w:numPr>
           <w:ilvl w:val="1"/>
           <w:numId w:val="41"/>
@@ -3696,7 +3494,7 @@
     </w:p>
     <w:p>
       <w:pPr>
-        <w:pStyle w:val="ListParagraph"/>
+        <w:pStyle w:val="ac"/>
         <w:numPr>
           <w:ilvl w:val="1"/>
           <w:numId w:val="41"/>
@@ -3716,7 +3514,7 @@
     </w:p>
     <w:p>
       <w:pPr>
-        <w:pStyle w:val="ListParagraph"/>
+        <w:pStyle w:val="ac"/>
         <w:numPr>
           <w:ilvl w:val="1"/>
           <w:numId w:val="41"/>
@@ -3736,7 +3534,7 @@
     </w:p>
     <w:p>
       <w:pPr>
-        <w:pStyle w:val="ListParagraph"/>
+        <w:pStyle w:val="ac"/>
         <w:numPr>
           <w:ilvl w:val="1"/>
           <w:numId w:val="41"/>
@@ -3764,7 +3562,7 @@
     </w:p>
     <w:p>
       <w:pPr>
-        <w:pStyle w:val="ListParagraph"/>
+        <w:pStyle w:val="ac"/>
         <w:numPr>
           <w:ilvl w:val="0"/>
           <w:numId w:val="41"/>
@@ -3841,7 +3639,7 @@
     </w:p>
     <w:p>
       <w:pPr>
-        <w:pStyle w:val="ListParagraph"/>
+        <w:pStyle w:val="ac"/>
         <w:rPr>
           <w:b/>
           <w:sz w:val="20"/>
@@ -3859,7 +3657,7 @@
     </w:p>
     <w:p>
       <w:pPr>
-        <w:pStyle w:val="ListParagraph"/>
+        <w:pStyle w:val="ac"/>
         <w:rPr>
           <w:b/>
           <w:sz w:val="20"/>
@@ -3877,7 +3675,7 @@
     </w:p>
     <w:p>
       <w:pPr>
-        <w:pStyle w:val="ListParagraph"/>
+        <w:pStyle w:val="ac"/>
         <w:rPr>
           <w:sz w:val="20"/>
           <w:szCs w:val="20"/>
@@ -3886,7 +3684,7 @@
     </w:p>
     <w:p>
       <w:pPr>
-        <w:pStyle w:val="ListParagraph"/>
+        <w:pStyle w:val="ac"/>
         <w:rPr>
           <w:sz w:val="20"/>
           <w:szCs w:val="20"/>
@@ -3916,7 +3714,7 @@
     </w:p>
     <w:p>
       <w:pPr>
-        <w:pStyle w:val="ListParagraph"/>
+        <w:pStyle w:val="ac"/>
         <w:rPr>
           <w:sz w:val="20"/>
           <w:szCs w:val="20"/>
@@ -3925,7 +3723,7 @@
     </w:p>
     <w:p>
       <w:pPr>
-        <w:pStyle w:val="ListParagraph"/>
+        <w:pStyle w:val="ac"/>
         <w:numPr>
           <w:ilvl w:val="1"/>
           <w:numId w:val="41"/>
@@ -3945,7 +3743,7 @@
     </w:p>
     <w:p>
       <w:pPr>
-        <w:pStyle w:val="ListParagraph"/>
+        <w:pStyle w:val="ac"/>
         <w:numPr>
           <w:ilvl w:val="1"/>
           <w:numId w:val="41"/>
@@ -3973,7 +3771,7 @@
     </w:p>
     <w:p>
       <w:pPr>
-        <w:pStyle w:val="ListParagraph"/>
+        <w:pStyle w:val="ac"/>
         <w:numPr>
           <w:ilvl w:val="0"/>
           <w:numId w:val="41"/>
@@ -4104,7 +3902,7 @@
       <w:tblPr>
         <w:tblStyle w:val="TableGrid1"/>
         <w:tblW w:w="0" w:type="auto"/>
-        <w:tblLook w:val="04A0" w:firstRow="1" w:lastRow="0" w:firstColumn="1" w:lastColumn="0" w:noHBand="0" w:noVBand="1"/>
+        <w:tblLook w:val="04A0"/>
       </w:tblPr>
       <w:tblGrid>
         <w:gridCol w:w="2140"/>
@@ -5503,12 +5301,12 @@
     </w:tbl>
     <w:p>
       <w:pPr>
-        <w:pStyle w:val="Heading2"/>
+        <w:pStyle w:val="2"/>
       </w:pPr>
     </w:p>
     <w:p>
       <w:pPr>
-        <w:pStyle w:val="Heading2"/>
+        <w:pStyle w:val="2"/>
       </w:pPr>
       <w:bookmarkStart w:id="5" w:name="_Toc501530684"/>
       <w:r>
@@ -5530,7 +5328,7 @@
           <w:insideH w:val="single" w:sz="8" w:space="0" w:color="BFBFBF" w:themeColor="background1" w:themeShade="BF"/>
           <w:insideV w:val="single" w:sz="8" w:space="0" w:color="BFBFBF" w:themeColor="background1" w:themeShade="BF"/>
         </w:tblBorders>
-        <w:tblLook w:val="04A0" w:firstRow="1" w:lastRow="0" w:firstColumn="1" w:lastColumn="0" w:noHBand="0" w:noVBand="1"/>
+        <w:tblLook w:val="04A0"/>
       </w:tblPr>
       <w:tblGrid>
         <w:gridCol w:w="1276"/>
@@ -5538,7 +5336,7 @@
       </w:tblGrid>
       <w:tr>
         <w:trPr>
-          <w:cnfStyle w:val="100000000000" w:firstRow="1" w:lastRow="0" w:firstColumn="0" w:lastColumn="0" w:oddVBand="0" w:evenVBand="0" w:oddHBand="0" w:evenHBand="0" w:firstRowFirstColumn="0" w:firstRowLastColumn="0" w:lastRowFirstColumn="0" w:lastRowLastColumn="0"/>
+          <w:cnfStyle w:val="100000000000"/>
         </w:trPr>
         <w:tc>
           <w:tcPr>
@@ -5577,7 +5375,7 @@
           </w:tcPr>
           <w:p>
             <w:pPr>
-              <w:pStyle w:val="ListParagraph"/>
+              <w:pStyle w:val="ac"/>
               <w:numPr>
                 <w:ilvl w:val="0"/>
                 <w:numId w:val="19"/>
@@ -5600,7 +5398,7 @@
           </w:p>
           <w:p>
             <w:pPr>
-              <w:pStyle w:val="ListParagraph"/>
+              <w:pStyle w:val="ac"/>
               <w:numPr>
                 <w:ilvl w:val="0"/>
                 <w:numId w:val="19"/>
@@ -5623,7 +5421,7 @@
           </w:p>
           <w:p>
             <w:pPr>
-              <w:pStyle w:val="ListParagraph"/>
+              <w:pStyle w:val="ac"/>
               <w:numPr>
                 <w:ilvl w:val="0"/>
                 <w:numId w:val="19"/>
@@ -5646,7 +5444,7 @@
           </w:p>
           <w:p>
             <w:pPr>
-              <w:pStyle w:val="ListParagraph"/>
+              <w:pStyle w:val="ac"/>
               <w:numPr>
                 <w:ilvl w:val="0"/>
                 <w:numId w:val="19"/>
@@ -5669,7 +5467,7 @@
           </w:p>
           <w:p>
             <w:pPr>
-              <w:pStyle w:val="ListParagraph"/>
+              <w:pStyle w:val="ac"/>
               <w:numPr>
                 <w:ilvl w:val="0"/>
                 <w:numId w:val="19"/>
@@ -5692,7 +5490,7 @@
           </w:p>
           <w:p>
             <w:pPr>
-              <w:pStyle w:val="ListParagraph"/>
+              <w:pStyle w:val="ac"/>
               <w:numPr>
                 <w:ilvl w:val="0"/>
                 <w:numId w:val="19"/>
@@ -5723,7 +5521,7 @@
           </w:p>
           <w:p>
             <w:pPr>
-              <w:pStyle w:val="ListParagraph"/>
+              <w:pStyle w:val="ac"/>
               <w:numPr>
                 <w:ilvl w:val="0"/>
                 <w:numId w:val="19"/>
@@ -5746,7 +5544,7 @@
           </w:p>
           <w:p>
             <w:pPr>
-              <w:pStyle w:val="ListParagraph"/>
+              <w:pStyle w:val="ac"/>
               <w:numPr>
                 <w:ilvl w:val="0"/>
                 <w:numId w:val="19"/>
@@ -5769,7 +5567,7 @@
           </w:p>
           <w:p>
             <w:pPr>
-              <w:pStyle w:val="ListParagraph"/>
+              <w:pStyle w:val="ac"/>
               <w:numPr>
                 <w:ilvl w:val="0"/>
                 <w:numId w:val="19"/>
@@ -5792,7 +5590,7 @@
           </w:p>
           <w:p>
             <w:pPr>
-              <w:pStyle w:val="ListParagraph"/>
+              <w:pStyle w:val="ac"/>
               <w:numPr>
                 <w:ilvl w:val="0"/>
                 <w:numId w:val="19"/>
@@ -5815,7 +5613,7 @@
           </w:p>
           <w:p>
             <w:pPr>
-              <w:pStyle w:val="ListParagraph"/>
+              <w:pStyle w:val="ac"/>
               <w:numPr>
                 <w:ilvl w:val="0"/>
                 <w:numId w:val="19"/>
@@ -5838,7 +5636,7 @@
           </w:p>
           <w:p>
             <w:pPr>
-              <w:pStyle w:val="ListParagraph"/>
+              <w:pStyle w:val="ac"/>
               <w:numPr>
                 <w:ilvl w:val="0"/>
                 <w:numId w:val="19"/>
@@ -5861,7 +5659,7 @@
           </w:p>
           <w:p>
             <w:pPr>
-              <w:pStyle w:val="ListParagraph"/>
+              <w:pStyle w:val="ac"/>
               <w:numPr>
                 <w:ilvl w:val="0"/>
                 <w:numId w:val="19"/>
@@ -5901,14 +5699,14 @@
       <w:pgSz w:w="11899" w:h="16838" w:code="9"/>
       <w:pgMar w:top="360" w:right="850" w:bottom="850" w:left="562" w:header="1022" w:footer="288" w:gutter="0"/>
       <w:cols w:space="708"/>
-      <w:docGrid w:linePitch="360"/>
+      <w:docGrid w:type="lines" w:linePitch="360"/>
     </w:sectPr>
   </w:body>
 </w:document>
 </file>
 
 <file path=word/endnotes.xml><?xml version="1.0" encoding="utf-8"?>
-<w:endnotes xmlns:wpc="http://schemas.microsoft.com/office/word/2010/wordprocessingCanvas" xmlns:mc="http://schemas.openxmlformats.org/markup-compatibility/2006" xmlns:o="urn:schemas-microsoft-com:office:office" xmlns:r="http://schemas.openxmlformats.org/officeDocument/2006/relationships" xmlns:m="http://schemas.openxmlformats.org/officeDocument/2006/math" xmlns:v="urn:schemas-microsoft-com:vml" xmlns:wp14="http://schemas.microsoft.com/office/word/2010/wordprocessingDrawing" xmlns:wp="http://schemas.openxmlformats.org/drawingml/2006/wordprocessingDrawing" xmlns:w10="urn:schemas-microsoft-com:office:word" xmlns:w="http://schemas.openxmlformats.org/wordprocessingml/2006/main" xmlns:w14="http://schemas.microsoft.com/office/word/2010/wordml" xmlns:w15="http://schemas.microsoft.com/office/word/2012/wordml" xmlns:wpg="http://schemas.microsoft.com/office/word/2010/wordprocessingGroup" xmlns:wpi="http://schemas.microsoft.com/office/word/2010/wordprocessingInk" xmlns:wne="http://schemas.microsoft.com/office/word/2006/wordml" xmlns:wps="http://schemas.microsoft.com/office/word/2010/wordprocessingShape" mc:Ignorable="w14 w15 wp14">
+<w:endnotes xmlns:ve="http://schemas.openxmlformats.org/markup-compatibility/2006" xmlns:o="urn:schemas-microsoft-com:office:office" xmlns:r="http://schemas.openxmlformats.org/officeDocument/2006/relationships" xmlns:m="http://schemas.openxmlformats.org/officeDocument/2006/math" xmlns:v="urn:schemas-microsoft-com:vml" xmlns:wp="http://schemas.openxmlformats.org/drawingml/2006/wordprocessingDrawing" xmlns:w10="urn:schemas-microsoft-com:office:word" xmlns:w="http://schemas.openxmlformats.org/wordprocessingml/2006/main" xmlns:wne="http://schemas.microsoft.com/office/word/2006/wordml">
   <w:endnote w:type="separator" w:id="-1">
     <w:p>
       <w:pPr>
@@ -5933,7 +5731,7 @@
 </file>
 
 <file path=word/footnotes.xml><?xml version="1.0" encoding="utf-8"?>
-<w:footnotes xmlns:wpc="http://schemas.microsoft.com/office/word/2010/wordprocessingCanvas" xmlns:mc="http://schemas.openxmlformats.org/markup-compatibility/2006" xmlns:o="urn:schemas-microsoft-com:office:office" xmlns:r="http://schemas.openxmlformats.org/officeDocument/2006/relationships" xmlns:m="http://schemas.openxmlformats.org/officeDocument/2006/math" xmlns:v="urn:schemas-microsoft-com:vml" xmlns:wp14="http://schemas.microsoft.com/office/word/2010/wordprocessingDrawing" xmlns:wp="http://schemas.openxmlformats.org/drawingml/2006/wordprocessingDrawing" xmlns:w10="urn:schemas-microsoft-com:office:word" xmlns:w="http://schemas.openxmlformats.org/wordprocessingml/2006/main" xmlns:w14="http://schemas.microsoft.com/office/word/2010/wordml" xmlns:w15="http://schemas.microsoft.com/office/word/2012/wordml" xmlns:wpg="http://schemas.microsoft.com/office/word/2010/wordprocessingGroup" xmlns:wpi="http://schemas.microsoft.com/office/word/2010/wordprocessingInk" xmlns:wne="http://schemas.microsoft.com/office/word/2006/wordml" xmlns:wps="http://schemas.microsoft.com/office/word/2010/wordprocessingShape" mc:Ignorable="w14 w15 wp14">
+<w:footnotes xmlns:ve="http://schemas.openxmlformats.org/markup-compatibility/2006" xmlns:o="urn:schemas-microsoft-com:office:office" xmlns:r="http://schemas.openxmlformats.org/officeDocument/2006/relationships" xmlns:m="http://schemas.openxmlformats.org/officeDocument/2006/math" xmlns:v="urn:schemas-microsoft-com:vml" xmlns:wp="http://schemas.openxmlformats.org/drawingml/2006/wordprocessingDrawing" xmlns:w10="urn:schemas-microsoft-com:office:word" xmlns:w="http://schemas.openxmlformats.org/wordprocessingml/2006/main" xmlns:wne="http://schemas.microsoft.com/office/word/2006/wordml">
   <w:footnote w:type="separator" w:id="-1">
     <w:p>
       <w:pPr>
@@ -5958,8 +5756,8 @@
 </file>
 
 <file path=word/numbering.xml><?xml version="1.0" encoding="utf-8"?>
-<w:numbering xmlns:wpc="http://schemas.microsoft.com/office/word/2010/wordprocessingCanvas" xmlns:mc="http://schemas.openxmlformats.org/markup-compatibility/2006" xmlns:o="urn:schemas-microsoft-com:office:office" xmlns:r="http://schemas.openxmlformats.org/officeDocument/2006/relationships" xmlns:m="http://schemas.openxmlformats.org/officeDocument/2006/math" xmlns:v="urn:schemas-microsoft-com:vml" xmlns:wp14="http://schemas.microsoft.com/office/word/2010/wordprocessingDrawing" xmlns:wp="http://schemas.openxmlformats.org/drawingml/2006/wordprocessingDrawing" xmlns:w10="urn:schemas-microsoft-com:office:word" xmlns:w="http://schemas.openxmlformats.org/wordprocessingml/2006/main" xmlns:w14="http://schemas.microsoft.com/office/word/2010/wordml" xmlns:w15="http://schemas.microsoft.com/office/word/2012/wordml" xmlns:wpg="http://schemas.microsoft.com/office/word/2010/wordprocessingGroup" xmlns:wpi="http://schemas.microsoft.com/office/word/2010/wordprocessingInk" xmlns:wne="http://schemas.microsoft.com/office/word/2006/wordml" xmlns:wps="http://schemas.microsoft.com/office/word/2010/wordprocessingShape" mc:Ignorable="w14 w15 wp14">
-  <w:abstractNum w:abstractNumId="0" w15:restartNumberingAfterBreak="0">
+<w:numbering xmlns:ve="http://schemas.openxmlformats.org/markup-compatibility/2006" xmlns:o="urn:schemas-microsoft-com:office:office" xmlns:r="http://schemas.openxmlformats.org/officeDocument/2006/relationships" xmlns:m="http://schemas.openxmlformats.org/officeDocument/2006/math" xmlns:v="urn:schemas-microsoft-com:vml" xmlns:wp="http://schemas.openxmlformats.org/drawingml/2006/wordprocessingDrawing" xmlns:w10="urn:schemas-microsoft-com:office:word" xmlns:w="http://schemas.openxmlformats.org/wordprocessingml/2006/main" xmlns:wne="http://schemas.microsoft.com/office/word/2006/wordml">
+  <w:abstractNum w:abstractNumId="0">
     <w:nsid w:val="093B586F"/>
     <w:multiLevelType w:val="hybridMultilevel"/>
     <w:tmpl w:val="24CC21FA"/>
@@ -6072,7 +5870,7 @@
       </w:rPr>
     </w:lvl>
   </w:abstractNum>
-  <w:abstractNum w:abstractNumId="1" w15:restartNumberingAfterBreak="0">
+  <w:abstractNum w:abstractNumId="1">
     <w:nsid w:val="09EE1965"/>
     <w:multiLevelType w:val="hybridMultilevel"/>
     <w:tmpl w:val="DC6E2ACE"/>
@@ -6185,7 +5983,7 @@
       </w:rPr>
     </w:lvl>
   </w:abstractNum>
-  <w:abstractNum w:abstractNumId="2" w15:restartNumberingAfterBreak="0">
+  <w:abstractNum w:abstractNumId="2">
     <w:nsid w:val="09F371E7"/>
     <w:multiLevelType w:val="hybridMultilevel"/>
     <w:tmpl w:val="D9B0BBFC"/>
@@ -6325,7 +6123,7 @@
       </w:rPr>
     </w:lvl>
   </w:abstractNum>
-  <w:abstractNum w:abstractNumId="3" w15:restartNumberingAfterBreak="0">
+  <w:abstractNum w:abstractNumId="3">
     <w:nsid w:val="0A5A5556"/>
     <w:multiLevelType w:val="hybridMultilevel"/>
     <w:tmpl w:val="7632F280"/>
@@ -6414,7 +6212,7 @@
       </w:pPr>
     </w:lvl>
   </w:abstractNum>
-  <w:abstractNum w:abstractNumId="4" w15:restartNumberingAfterBreak="0">
+  <w:abstractNum w:abstractNumId="4">
     <w:nsid w:val="0AF33506"/>
     <w:multiLevelType w:val="hybridMultilevel"/>
     <w:tmpl w:val="A770F574"/>
@@ -6527,7 +6325,7 @@
       </w:rPr>
     </w:lvl>
   </w:abstractNum>
-  <w:abstractNum w:abstractNumId="5" w15:restartNumberingAfterBreak="0">
+  <w:abstractNum w:abstractNumId="5">
     <w:nsid w:val="0D84448E"/>
     <w:multiLevelType w:val="hybridMultilevel"/>
     <w:tmpl w:val="6A0CB942"/>
@@ -6667,7 +6465,7 @@
       </w:rPr>
     </w:lvl>
   </w:abstractNum>
-  <w:abstractNum w:abstractNumId="6" w15:restartNumberingAfterBreak="0">
+  <w:abstractNum w:abstractNumId="6">
     <w:nsid w:val="0F6720E7"/>
     <w:multiLevelType w:val="hybridMultilevel"/>
     <w:tmpl w:val="1166BC68"/>
@@ -6780,7 +6578,7 @@
       </w:rPr>
     </w:lvl>
   </w:abstractNum>
-  <w:abstractNum w:abstractNumId="7" w15:restartNumberingAfterBreak="0">
+  <w:abstractNum w:abstractNumId="7">
     <w:nsid w:val="11162A2F"/>
     <w:multiLevelType w:val="hybridMultilevel"/>
     <w:tmpl w:val="F50C4DC4"/>
@@ -6920,7 +6718,7 @@
       </w:rPr>
     </w:lvl>
   </w:abstractNum>
-  <w:abstractNum w:abstractNumId="8" w15:restartNumberingAfterBreak="0">
+  <w:abstractNum w:abstractNumId="8">
     <w:nsid w:val="11A81EEA"/>
     <w:multiLevelType w:val="hybridMultilevel"/>
     <w:tmpl w:val="7DE89F88"/>
@@ -7060,7 +6858,7 @@
       </w:rPr>
     </w:lvl>
   </w:abstractNum>
-  <w:abstractNum w:abstractNumId="9" w15:restartNumberingAfterBreak="0">
+  <w:abstractNum w:abstractNumId="9">
     <w:nsid w:val="1318324A"/>
     <w:multiLevelType w:val="hybridMultilevel"/>
     <w:tmpl w:val="37340E14"/>
@@ -7174,7 +6972,7 @@
       </w:rPr>
     </w:lvl>
   </w:abstractNum>
-  <w:abstractNum w:abstractNumId="10" w15:restartNumberingAfterBreak="0">
+  <w:abstractNum w:abstractNumId="10">
     <w:nsid w:val="1A5F7320"/>
     <w:multiLevelType w:val="hybridMultilevel"/>
     <w:tmpl w:val="BD1ECD1A"/>
@@ -7287,7 +7085,7 @@
       </w:rPr>
     </w:lvl>
   </w:abstractNum>
-  <w:abstractNum w:abstractNumId="11" w15:restartNumberingAfterBreak="0">
+  <w:abstractNum w:abstractNumId="11">
     <w:nsid w:val="1B5130CB"/>
     <w:multiLevelType w:val="hybridMultilevel"/>
     <w:tmpl w:val="66CE7004"/>
@@ -7409,7 +7207,7 @@
       </w:pPr>
     </w:lvl>
   </w:abstractNum>
-  <w:abstractNum w:abstractNumId="12" w15:restartNumberingAfterBreak="0">
+  <w:abstractNum w:abstractNumId="12">
     <w:nsid w:val="1F2A5454"/>
     <w:multiLevelType w:val="hybridMultilevel"/>
     <w:tmpl w:val="A498D8F4"/>
@@ -7549,7 +7347,7 @@
       </w:rPr>
     </w:lvl>
   </w:abstractNum>
-  <w:abstractNum w:abstractNumId="13" w15:restartNumberingAfterBreak="0">
+  <w:abstractNum w:abstractNumId="13">
     <w:nsid w:val="1F8B4558"/>
     <w:multiLevelType w:val="hybridMultilevel"/>
     <w:tmpl w:val="EAB0F6B2"/>
@@ -7662,7 +7460,7 @@
       </w:rPr>
     </w:lvl>
   </w:abstractNum>
-  <w:abstractNum w:abstractNumId="14" w15:restartNumberingAfterBreak="0">
+  <w:abstractNum w:abstractNumId="14">
     <w:nsid w:val="2A344293"/>
     <w:multiLevelType w:val="hybridMultilevel"/>
     <w:tmpl w:val="C6E48B00"/>
@@ -7751,7 +7549,7 @@
       </w:pPr>
     </w:lvl>
   </w:abstractNum>
-  <w:abstractNum w:abstractNumId="15" w15:restartNumberingAfterBreak="0">
+  <w:abstractNum w:abstractNumId="15">
     <w:nsid w:val="2B731106"/>
     <w:multiLevelType w:val="hybridMultilevel"/>
     <w:tmpl w:val="B412940E"/>
@@ -7875,7 +7673,7 @@
       </w:pPr>
     </w:lvl>
   </w:abstractNum>
-  <w:abstractNum w:abstractNumId="16" w15:restartNumberingAfterBreak="0">
+  <w:abstractNum w:abstractNumId="16">
     <w:nsid w:val="2C87658A"/>
     <w:multiLevelType w:val="hybridMultilevel"/>
     <w:tmpl w:val="5C465110"/>
@@ -8015,7 +7813,7 @@
       </w:rPr>
     </w:lvl>
   </w:abstractNum>
-  <w:abstractNum w:abstractNumId="17" w15:restartNumberingAfterBreak="0">
+  <w:abstractNum w:abstractNumId="17">
     <w:nsid w:val="2CB974CC"/>
     <w:multiLevelType w:val="hybridMultilevel"/>
     <w:tmpl w:val="EE76C96A"/>
@@ -8128,7 +7926,7 @@
       </w:rPr>
     </w:lvl>
   </w:abstractNum>
-  <w:abstractNum w:abstractNumId="18" w15:restartNumberingAfterBreak="0">
+  <w:abstractNum w:abstractNumId="18">
     <w:nsid w:val="308341F7"/>
     <w:multiLevelType w:val="hybridMultilevel"/>
     <w:tmpl w:val="6C86CE48"/>
@@ -8241,7 +8039,7 @@
       </w:rPr>
     </w:lvl>
   </w:abstractNum>
-  <w:abstractNum w:abstractNumId="19" w15:restartNumberingAfterBreak="0">
+  <w:abstractNum w:abstractNumId="19">
     <w:nsid w:val="312B0470"/>
     <w:multiLevelType w:val="hybridMultilevel"/>
     <w:tmpl w:val="FAE01D6C"/>
@@ -8354,7 +8152,7 @@
       </w:rPr>
     </w:lvl>
   </w:abstractNum>
-  <w:abstractNum w:abstractNumId="20" w15:restartNumberingAfterBreak="0">
+  <w:abstractNum w:abstractNumId="20">
     <w:nsid w:val="313501B2"/>
     <w:multiLevelType w:val="multilevel"/>
     <w:tmpl w:val="7262B182"/>
@@ -8503,7 +8301,7 @@
       </w:rPr>
     </w:lvl>
   </w:abstractNum>
-  <w:abstractNum w:abstractNumId="21" w15:restartNumberingAfterBreak="0">
+  <w:abstractNum w:abstractNumId="21">
     <w:nsid w:val="32C86206"/>
     <w:multiLevelType w:val="hybridMultilevel"/>
     <w:tmpl w:val="9EA2517E"/>
@@ -8643,7 +8441,7 @@
       </w:rPr>
     </w:lvl>
   </w:abstractNum>
-  <w:abstractNum w:abstractNumId="22" w15:restartNumberingAfterBreak="0">
+  <w:abstractNum w:abstractNumId="22">
     <w:nsid w:val="33E80A26"/>
     <w:multiLevelType w:val="hybridMultilevel"/>
     <w:tmpl w:val="E7DA3E1C"/>
@@ -8783,7 +8581,7 @@
       </w:rPr>
     </w:lvl>
   </w:abstractNum>
-  <w:abstractNum w:abstractNumId="23" w15:restartNumberingAfterBreak="0">
+  <w:abstractNum w:abstractNumId="23">
     <w:nsid w:val="362F5FB7"/>
     <w:multiLevelType w:val="hybridMultilevel"/>
     <w:tmpl w:val="6A3E584C"/>
@@ -8896,7 +8694,7 @@
       </w:rPr>
     </w:lvl>
   </w:abstractNum>
-  <w:abstractNum w:abstractNumId="24" w15:restartNumberingAfterBreak="0">
+  <w:abstractNum w:abstractNumId="24">
     <w:nsid w:val="368952EB"/>
     <w:multiLevelType w:val="hybridMultilevel"/>
     <w:tmpl w:val="4594ABBC"/>
@@ -9036,7 +8834,7 @@
       </w:rPr>
     </w:lvl>
   </w:abstractNum>
-  <w:abstractNum w:abstractNumId="25" w15:restartNumberingAfterBreak="0">
+  <w:abstractNum w:abstractNumId="25">
     <w:nsid w:val="38001197"/>
     <w:multiLevelType w:val="multilevel"/>
     <w:tmpl w:val="EB84DFB6"/>
@@ -9149,7 +8947,7 @@
       </w:pPr>
     </w:lvl>
   </w:abstractNum>
-  <w:abstractNum w:abstractNumId="26" w15:restartNumberingAfterBreak="0">
+  <w:abstractNum w:abstractNumId="26">
     <w:nsid w:val="3DB503F6"/>
     <w:multiLevelType w:val="hybridMultilevel"/>
     <w:tmpl w:val="445293DE"/>
@@ -9289,7 +9087,7 @@
       </w:rPr>
     </w:lvl>
   </w:abstractNum>
-  <w:abstractNum w:abstractNumId="27" w15:restartNumberingAfterBreak="0">
+  <w:abstractNum w:abstractNumId="27">
     <w:nsid w:val="4151715B"/>
     <w:multiLevelType w:val="hybridMultilevel"/>
     <w:tmpl w:val="0178D3C4"/>
@@ -9429,7 +9227,7 @@
       </w:rPr>
     </w:lvl>
   </w:abstractNum>
-  <w:abstractNum w:abstractNumId="28" w15:restartNumberingAfterBreak="0">
+  <w:abstractNum w:abstractNumId="28">
     <w:nsid w:val="424F07CC"/>
     <w:multiLevelType w:val="hybridMultilevel"/>
     <w:tmpl w:val="5CD83A8E"/>
@@ -9542,7 +9340,7 @@
       </w:rPr>
     </w:lvl>
   </w:abstractNum>
-  <w:abstractNum w:abstractNumId="29" w15:restartNumberingAfterBreak="0">
+  <w:abstractNum w:abstractNumId="29">
     <w:nsid w:val="457F4F0F"/>
     <w:multiLevelType w:val="hybridMultilevel"/>
     <w:tmpl w:val="5FFA8192"/>
@@ -9655,7 +9453,7 @@
       </w:rPr>
     </w:lvl>
   </w:abstractNum>
-  <w:abstractNum w:abstractNumId="30" w15:restartNumberingAfterBreak="0">
+  <w:abstractNum w:abstractNumId="30">
     <w:nsid w:val="46666747"/>
     <w:multiLevelType w:val="hybridMultilevel"/>
     <w:tmpl w:val="BAFAAF10"/>
@@ -9769,7 +9567,7 @@
       </w:rPr>
     </w:lvl>
   </w:abstractNum>
-  <w:abstractNum w:abstractNumId="31" w15:restartNumberingAfterBreak="0">
+  <w:abstractNum w:abstractNumId="31">
     <w:nsid w:val="48216B06"/>
     <w:multiLevelType w:val="hybridMultilevel"/>
     <w:tmpl w:val="346C6F9C"/>
@@ -9882,7 +9680,7 @@
       </w:rPr>
     </w:lvl>
   </w:abstractNum>
-  <w:abstractNum w:abstractNumId="32" w15:restartNumberingAfterBreak="0">
+  <w:abstractNum w:abstractNumId="32">
     <w:nsid w:val="485E0622"/>
     <w:multiLevelType w:val="hybridMultilevel"/>
     <w:tmpl w:val="C9987BFC"/>
@@ -9995,7 +9793,7 @@
       </w:rPr>
     </w:lvl>
   </w:abstractNum>
-  <w:abstractNum w:abstractNumId="33" w15:restartNumberingAfterBreak="0">
+  <w:abstractNum w:abstractNumId="33">
     <w:nsid w:val="49561D31"/>
     <w:multiLevelType w:val="hybridMultilevel"/>
     <w:tmpl w:val="17FEB044"/>
@@ -10109,7 +9907,7 @@
       </w:rPr>
     </w:lvl>
   </w:abstractNum>
-  <w:abstractNum w:abstractNumId="34" w15:restartNumberingAfterBreak="0">
+  <w:abstractNum w:abstractNumId="34">
     <w:nsid w:val="50C2593A"/>
     <w:multiLevelType w:val="hybridMultilevel"/>
     <w:tmpl w:val="B1CA2DCE"/>
@@ -10222,7 +10020,7 @@
       </w:rPr>
     </w:lvl>
   </w:abstractNum>
-  <w:abstractNum w:abstractNumId="35" w15:restartNumberingAfterBreak="0">
+  <w:abstractNum w:abstractNumId="35">
     <w:nsid w:val="50D42972"/>
     <w:multiLevelType w:val="hybridMultilevel"/>
     <w:tmpl w:val="FD02E752"/>
@@ -10362,7 +10160,7 @@
       </w:rPr>
     </w:lvl>
   </w:abstractNum>
-  <w:abstractNum w:abstractNumId="36" w15:restartNumberingAfterBreak="0">
+  <w:abstractNum w:abstractNumId="36">
     <w:nsid w:val="53413172"/>
     <w:multiLevelType w:val="hybridMultilevel"/>
     <w:tmpl w:val="7D24432A"/>
@@ -10502,7 +10300,7 @@
       </w:rPr>
     </w:lvl>
   </w:abstractNum>
-  <w:abstractNum w:abstractNumId="37" w15:restartNumberingAfterBreak="0">
+  <w:abstractNum w:abstractNumId="37">
     <w:nsid w:val="5BCA177A"/>
     <w:multiLevelType w:val="hybridMultilevel"/>
     <w:tmpl w:val="7C3A2ED8"/>
@@ -10627,7 +10425,7 @@
       </w:pPr>
     </w:lvl>
   </w:abstractNum>
-  <w:abstractNum w:abstractNumId="38" w15:restartNumberingAfterBreak="0">
+  <w:abstractNum w:abstractNumId="38">
     <w:nsid w:val="5CC832BF"/>
     <w:multiLevelType w:val="multilevel"/>
     <w:tmpl w:val="1E168244"/>
@@ -10776,7 +10574,7 @@
       </w:rPr>
     </w:lvl>
   </w:abstractNum>
-  <w:abstractNum w:abstractNumId="39" w15:restartNumberingAfterBreak="0">
+  <w:abstractNum w:abstractNumId="39">
     <w:nsid w:val="62FA6BC6"/>
     <w:multiLevelType w:val="hybridMultilevel"/>
     <w:tmpl w:val="7632F280"/>
@@ -10865,7 +10663,7 @@
       </w:pPr>
     </w:lvl>
   </w:abstractNum>
-  <w:abstractNum w:abstractNumId="40" w15:restartNumberingAfterBreak="0">
+  <w:abstractNum w:abstractNumId="40">
     <w:nsid w:val="66E47D6D"/>
     <w:multiLevelType w:val="hybridMultilevel"/>
     <w:tmpl w:val="59800802"/>
@@ -10978,7 +10776,7 @@
       </w:rPr>
     </w:lvl>
   </w:abstractNum>
-  <w:abstractNum w:abstractNumId="41" w15:restartNumberingAfterBreak="0">
+  <w:abstractNum w:abstractNumId="41">
     <w:nsid w:val="6AC60068"/>
     <w:multiLevelType w:val="hybridMultilevel"/>
     <w:tmpl w:val="F72E4818"/>
@@ -11067,7 +10865,7 @@
       </w:pPr>
     </w:lvl>
   </w:abstractNum>
-  <w:abstractNum w:abstractNumId="42" w15:restartNumberingAfterBreak="0">
+  <w:abstractNum w:abstractNumId="42">
     <w:nsid w:val="709F6067"/>
     <w:multiLevelType w:val="hybridMultilevel"/>
     <w:tmpl w:val="05EC9A94"/>
@@ -11181,7 +10979,7 @@
       </w:rPr>
     </w:lvl>
   </w:abstractNum>
-  <w:abstractNum w:abstractNumId="43" w15:restartNumberingAfterBreak="0">
+  <w:abstractNum w:abstractNumId="43">
     <w:nsid w:val="73891594"/>
     <w:multiLevelType w:val="hybridMultilevel"/>
     <w:tmpl w:val="F2381454"/>
@@ -11430,11 +11228,11 @@
 </file>
 
 <file path=word/styles.xml><?xml version="1.0" encoding="utf-8"?>
-<w:styles xmlns:mc="http://schemas.openxmlformats.org/markup-compatibility/2006" xmlns:r="http://schemas.openxmlformats.org/officeDocument/2006/relationships" xmlns:w="http://schemas.openxmlformats.org/wordprocessingml/2006/main" xmlns:w14="http://schemas.microsoft.com/office/word/2010/wordml" xmlns:w15="http://schemas.microsoft.com/office/word/2012/wordml" mc:Ignorable="w14 w15">
+<w:styles xmlns:r="http://schemas.openxmlformats.org/officeDocument/2006/relationships" xmlns:w="http://schemas.openxmlformats.org/wordprocessingml/2006/main">
   <w:docDefaults>
     <w:rPrDefault>
       <w:rPr>
-        <w:rFonts w:ascii="Times New Roman" w:eastAsia="Times New Roman" w:hAnsi="Times New Roman" w:cs="Times New Roman"/>
+        <w:rFonts w:ascii="Times New Roman" w:eastAsia="宋体" w:hAnsi="Times New Roman" w:cs="Times New Roman"/>
         <w:sz w:val="24"/>
         <w:szCs w:val="24"/>
         <w:lang w:val="en-AU" w:eastAsia="en-AU" w:bidi="ar-SA"/>
@@ -11442,358 +11240,143 @@
     </w:rPrDefault>
     <w:pPrDefault/>
   </w:docDefaults>
-  <w:latentStyles w:defLockedState="0" w:defUIPriority="0" w:defSemiHidden="0" w:defUnhideWhenUsed="0" w:defQFormat="0" w:count="371">
-    <w:lsdException w:name="Normal" w:qFormat="1"/>
-    <w:lsdException w:name="heading 2" w:qFormat="1"/>
-    <w:lsdException w:name="heading 3" w:semiHidden="1" w:unhideWhenUsed="1"/>
-    <w:lsdException w:name="heading 4" w:semiHidden="1" w:uiPriority="9" w:unhideWhenUsed="1" w:qFormat="1"/>
-    <w:lsdException w:name="heading 5" w:semiHidden="1" w:unhideWhenUsed="1"/>
-    <w:lsdException w:name="heading 6" w:semiHidden="1" w:unhideWhenUsed="1"/>
-    <w:lsdException w:name="heading 7" w:semiHidden="1" w:unhideWhenUsed="1"/>
-    <w:lsdException w:name="heading 8" w:semiHidden="1" w:unhideWhenUsed="1"/>
-    <w:lsdException w:name="heading 9" w:semiHidden="1" w:unhideWhenUsed="1"/>
-    <w:lsdException w:name="index 1" w:semiHidden="1" w:unhideWhenUsed="1"/>
-    <w:lsdException w:name="index 2" w:semiHidden="1" w:unhideWhenUsed="1"/>
-    <w:lsdException w:name="index 3" w:semiHidden="1" w:unhideWhenUsed="1"/>
-    <w:lsdException w:name="index 4" w:semiHidden="1" w:unhideWhenUsed="1"/>
-    <w:lsdException w:name="index 5" w:semiHidden="1" w:unhideWhenUsed="1"/>
-    <w:lsdException w:name="index 6" w:semiHidden="1" w:unhideWhenUsed="1"/>
-    <w:lsdException w:name="index 7" w:semiHidden="1" w:unhideWhenUsed="1"/>
-    <w:lsdException w:name="index 8" w:semiHidden="1" w:unhideWhenUsed="1"/>
-    <w:lsdException w:name="index 9" w:semiHidden="1" w:unhideWhenUsed="1"/>
-    <w:lsdException w:name="toc 1" w:semiHidden="1" w:uiPriority="39" w:unhideWhenUsed="1"/>
-    <w:lsdException w:name="toc 2" w:semiHidden="1" w:uiPriority="39" w:unhideWhenUsed="1"/>
-    <w:lsdException w:name="toc 3" w:semiHidden="1" w:unhideWhenUsed="1"/>
-    <w:lsdException w:name="toc 4" w:semiHidden="1" w:unhideWhenUsed="1"/>
-    <w:lsdException w:name="toc 5" w:semiHidden="1" w:unhideWhenUsed="1"/>
-    <w:lsdException w:name="toc 6" w:semiHidden="1" w:unhideWhenUsed="1"/>
-    <w:lsdException w:name="toc 7" w:semiHidden="1" w:unhideWhenUsed="1"/>
-    <w:lsdException w:name="toc 8" w:semiHidden="1" w:unhideWhenUsed="1"/>
-    <w:lsdException w:name="toc 9" w:semiHidden="1" w:unhideWhenUsed="1"/>
-    <w:lsdException w:name="Normal Indent" w:semiHidden="1" w:unhideWhenUsed="1"/>
-    <w:lsdException w:name="footnote text" w:semiHidden="1" w:unhideWhenUsed="1"/>
-    <w:lsdException w:name="annotation text" w:semiHidden="1" w:unhideWhenUsed="1"/>
-    <w:lsdException w:name="header" w:semiHidden="1" w:unhideWhenUsed="1"/>
-    <w:lsdException w:name="footer" w:semiHidden="1" w:uiPriority="99" w:unhideWhenUsed="1"/>
-    <w:lsdException w:name="index heading" w:semiHidden="1" w:unhideWhenUsed="1"/>
-    <w:lsdException w:name="caption" w:semiHidden="1" w:unhideWhenUsed="1"/>
-    <w:lsdException w:name="table of figures" w:semiHidden="1" w:unhideWhenUsed="1"/>
-    <w:lsdException w:name="envelope address" w:semiHidden="1" w:unhideWhenUsed="1"/>
-    <w:lsdException w:name="envelope return" w:semiHidden="1" w:unhideWhenUsed="1"/>
-    <w:lsdException w:name="footnote reference" w:semiHidden="1" w:unhideWhenUsed="1"/>
-    <w:lsdException w:name="annotation reference" w:semiHidden="1" w:unhideWhenUsed="1"/>
-    <w:lsdException w:name="line number" w:semiHidden="1" w:unhideWhenUsed="1"/>
-    <w:lsdException w:name="page number" w:semiHidden="1" w:unhideWhenUsed="1"/>
-    <w:lsdException w:name="endnote reference" w:semiHidden="1" w:unhideWhenUsed="1"/>
-    <w:lsdException w:name="endnote text" w:semiHidden="1" w:unhideWhenUsed="1"/>
-    <w:lsdException w:name="table of authorities" w:semiHidden="1" w:unhideWhenUsed="1"/>
-    <w:lsdException w:name="toa heading" w:semiHidden="1" w:unhideWhenUsed="1"/>
-    <w:lsdException w:name="List" w:semiHidden="1" w:unhideWhenUsed="1"/>
-    <w:lsdException w:name="List 2" w:semiHidden="1" w:unhideWhenUsed="1"/>
-    <w:lsdException w:name="List 3" w:semiHidden="1" w:unhideWhenUsed="1"/>
-    <w:lsdException w:name="List 4" w:semiHidden="1" w:unhideWhenUsed="1"/>
-    <w:lsdException w:name="List 5" w:semiHidden="1" w:unhideWhenUsed="1"/>
-    <w:lsdException w:name="List Bullet 2" w:semiHidden="1" w:unhideWhenUsed="1"/>
-    <w:lsdException w:name="List Bullet 3" w:semiHidden="1" w:unhideWhenUsed="1"/>
-    <w:lsdException w:name="List Bullet 4" w:semiHidden="1" w:unhideWhenUsed="1"/>
-    <w:lsdException w:name="List Bullet 5" w:semiHidden="1" w:unhideWhenUsed="1"/>
-    <w:lsdException w:name="List Number 2" w:semiHidden="1" w:unhideWhenUsed="1"/>
-    <w:lsdException w:name="List Number 3" w:semiHidden="1" w:unhideWhenUsed="1"/>
-    <w:lsdException w:name="List Number 4" w:semiHidden="1" w:unhideWhenUsed="1"/>
-    <w:lsdException w:name="List Number 5" w:semiHidden="1" w:unhideWhenUsed="1"/>
-    <w:lsdException w:name="Closing" w:semiHidden="1" w:unhideWhenUsed="1"/>
-    <w:lsdException w:name="Signature" w:semiHidden="1" w:unhideWhenUsed="1"/>
-    <w:lsdException w:name="Default Paragraph Font" w:semiHidden="1" w:unhideWhenUsed="1"/>
-    <w:lsdException w:name="Body Text" w:semiHidden="1" w:unhideWhenUsed="1"/>
-    <w:lsdException w:name="Body Text Indent" w:semiHidden="1" w:unhideWhenUsed="1"/>
-    <w:lsdException w:name="List Continue" w:semiHidden="1" w:unhideWhenUsed="1"/>
-    <w:lsdException w:name="List Continue 2" w:semiHidden="1" w:unhideWhenUsed="1"/>
-    <w:lsdException w:name="Salutation" w:semiHidden="1" w:unhideWhenUsed="1"/>
-    <w:lsdException w:name="Date" w:semiHidden="1" w:unhideWhenUsed="1"/>
-    <w:lsdException w:name="Body Text First Indent" w:semiHidden="1" w:unhideWhenUsed="1"/>
-    <w:lsdException w:name="Body Text First Indent 2" w:semiHidden="1" w:unhideWhenUsed="1"/>
-    <w:lsdException w:name="Note Heading" w:semiHidden="1" w:unhideWhenUsed="1"/>
-    <w:lsdException w:name="Body Text 2" w:semiHidden="1" w:unhideWhenUsed="1"/>
-    <w:lsdException w:name="Body Text 3" w:semiHidden="1" w:unhideWhenUsed="1"/>
-    <w:lsdException w:name="Body Text Indent 2" w:semiHidden="1" w:unhideWhenUsed="1"/>
-    <w:lsdException w:name="Body Text Indent 3" w:semiHidden="1" w:unhideWhenUsed="1"/>
-    <w:lsdException w:name="Block Text" w:semiHidden="1" w:unhideWhenUsed="1"/>
-    <w:lsdException w:name="Hyperlink" w:semiHidden="1" w:uiPriority="99" w:unhideWhenUsed="1"/>
-    <w:lsdException w:name="FollowedHyperlink" w:semiHidden="1" w:unhideWhenUsed="1"/>
-    <w:lsdException w:name="Strong" w:uiPriority="22" w:qFormat="1"/>
-    <w:lsdException w:name="Emphasis" w:uiPriority="20" w:qFormat="1"/>
-    <w:lsdException w:name="Document Map" w:semiHidden="1" w:unhideWhenUsed="1"/>
-    <w:lsdException w:name="Plain Text" w:semiHidden="1" w:unhideWhenUsed="1"/>
-    <w:lsdException w:name="E-mail Signature" w:semiHidden="1" w:unhideWhenUsed="1"/>
-    <w:lsdException w:name="HTML Top of Form" w:semiHidden="1" w:unhideWhenUsed="1"/>
-    <w:lsdException w:name="HTML Bottom of Form" w:semiHidden="1" w:unhideWhenUsed="1"/>
-    <w:lsdException w:name="Normal (Web)" w:semiHidden="1" w:uiPriority="99" w:unhideWhenUsed="1"/>
-    <w:lsdException w:name="HTML Acronym" w:semiHidden="1" w:unhideWhenUsed="1"/>
-    <w:lsdException w:name="HTML Address" w:semiHidden="1" w:unhideWhenUsed="1"/>
-    <w:lsdException w:name="HTML Cite" w:semiHidden="1" w:unhideWhenUsed="1"/>
-    <w:lsdException w:name="HTML Code" w:semiHidden="1" w:unhideWhenUsed="1"/>
-    <w:lsdException w:name="HTML Definition" w:semiHidden="1" w:unhideWhenUsed="1"/>
-    <w:lsdException w:name="HTML Keyboard" w:semiHidden="1" w:unhideWhenUsed="1"/>
-    <w:lsdException w:name="HTML Preformatted" w:semiHidden="1" w:unhideWhenUsed="1"/>
-    <w:lsdException w:name="HTML Sample" w:semiHidden="1" w:unhideWhenUsed="1"/>
-    <w:lsdException w:name="HTML Typewriter" w:semiHidden="1" w:unhideWhenUsed="1"/>
-    <w:lsdException w:name="HTML Variable" w:semiHidden="1" w:unhideWhenUsed="1"/>
-    <w:lsdException w:name="Normal Table" w:semiHidden="1" w:unhideWhenUsed="1"/>
-    <w:lsdException w:name="annotation subject" w:semiHidden="1" w:unhideWhenUsed="1"/>
-    <w:lsdException w:name="No List" w:semiHidden="1" w:uiPriority="99" w:unhideWhenUsed="1"/>
-    <w:lsdException w:name="Outline List 1" w:semiHidden="1" w:unhideWhenUsed="1"/>
-    <w:lsdException w:name="Outline List 2" w:semiHidden="1" w:unhideWhenUsed="1"/>
-    <w:lsdException w:name="Outline List 3" w:semiHidden="1" w:unhideWhenUsed="1"/>
-    <w:lsdException w:name="Table Simple 1" w:semiHidden="1" w:unhideWhenUsed="1"/>
-    <w:lsdException w:name="Table Simple 2" w:semiHidden="1" w:unhideWhenUsed="1"/>
-    <w:lsdException w:name="Table Simple 3" w:semiHidden="1" w:unhideWhenUsed="1"/>
-    <w:lsdException w:name="Table Classic 1" w:semiHidden="1" w:unhideWhenUsed="1"/>
-    <w:lsdException w:name="Table Classic 2" w:semiHidden="1" w:unhideWhenUsed="1"/>
-    <w:lsdException w:name="Table Classic 3" w:semiHidden="1" w:unhideWhenUsed="1"/>
-    <w:lsdException w:name="Table Classic 4" w:semiHidden="1" w:unhideWhenUsed="1"/>
-    <w:lsdException w:name="Table Colorful 1" w:semiHidden="1" w:unhideWhenUsed="1"/>
-    <w:lsdException w:name="Table Colorful 2" w:semiHidden="1" w:unhideWhenUsed="1"/>
-    <w:lsdException w:name="Table Colorful 3" w:semiHidden="1" w:unhideWhenUsed="1"/>
-    <w:lsdException w:name="Table Columns 1" w:semiHidden="1" w:unhideWhenUsed="1"/>
-    <w:lsdException w:name="Table Columns 2" w:semiHidden="1" w:unhideWhenUsed="1"/>
-    <w:lsdException w:name="Table Columns 3" w:semiHidden="1" w:unhideWhenUsed="1"/>
-    <w:lsdException w:name="Table Columns 4" w:semiHidden="1" w:unhideWhenUsed="1"/>
-    <w:lsdException w:name="Table Columns 5" w:semiHidden="1" w:unhideWhenUsed="1"/>
-    <w:lsdException w:name="Table Grid 1" w:semiHidden="1" w:unhideWhenUsed="1"/>
-    <w:lsdException w:name="Table Grid 2" w:semiHidden="1" w:unhideWhenUsed="1"/>
-    <w:lsdException w:name="Table Grid 3" w:semiHidden="1" w:unhideWhenUsed="1"/>
-    <w:lsdException w:name="Table Grid 4" w:semiHidden="1" w:unhideWhenUsed="1"/>
-    <w:lsdException w:name="Table Grid 5" w:semiHidden="1" w:unhideWhenUsed="1"/>
-    <w:lsdException w:name="Table Grid 6" w:semiHidden="1" w:unhideWhenUsed="1"/>
-    <w:lsdException w:name="Table Grid 7" w:semiHidden="1" w:unhideWhenUsed="1"/>
-    <w:lsdException w:name="Table Grid 8" w:semiHidden="1" w:unhideWhenUsed="1"/>
-    <w:lsdException w:name="Table List 1" w:semiHidden="1" w:unhideWhenUsed="1"/>
-    <w:lsdException w:name="Table List 2" w:semiHidden="1" w:unhideWhenUsed="1"/>
-    <w:lsdException w:name="Table List 3" w:semiHidden="1" w:unhideWhenUsed="1"/>
-    <w:lsdException w:name="Table List 4" w:semiHidden="1" w:unhideWhenUsed="1"/>
-    <w:lsdException w:name="Table List 5" w:semiHidden="1" w:unhideWhenUsed="1"/>
-    <w:lsdException w:name="Table List 6" w:semiHidden="1" w:unhideWhenUsed="1"/>
-    <w:lsdException w:name="Table List 7" w:semiHidden="1" w:unhideWhenUsed="1"/>
-    <w:lsdException w:name="Table List 8" w:semiHidden="1" w:unhideWhenUsed="1"/>
-    <w:lsdException w:name="Table 3D effects 1" w:semiHidden="1" w:unhideWhenUsed="1"/>
-    <w:lsdException w:name="Table 3D effects 2" w:semiHidden="1" w:unhideWhenUsed="1"/>
-    <w:lsdException w:name="Table 3D effects 3" w:semiHidden="1" w:unhideWhenUsed="1"/>
-    <w:lsdException w:name="Table Contemporary" w:semiHidden="1" w:unhideWhenUsed="1"/>
-    <w:lsdException w:name="Table Elegant" w:semiHidden="1" w:unhideWhenUsed="1"/>
-    <w:lsdException w:name="Table Professional" w:semiHidden="1" w:unhideWhenUsed="1"/>
-    <w:lsdException w:name="Table Subtle 1" w:semiHidden="1" w:unhideWhenUsed="1"/>
-    <w:lsdException w:name="Table Subtle 2" w:semiHidden="1" w:unhideWhenUsed="1"/>
-    <w:lsdException w:name="Table Web 1" w:semiHidden="1" w:unhideWhenUsed="1"/>
-    <w:lsdException w:name="Table Web 2" w:semiHidden="1" w:unhideWhenUsed="1"/>
-    <w:lsdException w:name="Table Web 3" w:semiHidden="1" w:unhideWhenUsed="1"/>
-    <w:lsdException w:name="Table Theme" w:semiHidden="1" w:unhideWhenUsed="1"/>
-    <w:lsdException w:name="Light Shading"/>
-    <w:lsdException w:name="Light List"/>
-    <w:lsdException w:name="Light Grid"/>
-    <w:lsdException w:name="Medium Shading 1"/>
-    <w:lsdException w:name="Medium Shading 2"/>
-    <w:lsdException w:name="Medium List 1"/>
-    <w:lsdException w:name="Medium List 2"/>
-    <w:lsdException w:name="Medium Grid 1"/>
-    <w:lsdException w:name="Medium Grid 2"/>
-    <w:lsdException w:name="Medium Grid 3"/>
-    <w:lsdException w:name="Dark List"/>
-    <w:lsdException w:name="Colorful Shading"/>
-    <w:lsdException w:name="Colorful List"/>
-    <w:lsdException w:name="Colorful Grid"/>
-    <w:lsdException w:name="Light Shading Accent 1"/>
-    <w:lsdException w:name="Light List Accent 1"/>
-    <w:lsdException w:name="Light Grid Accent 1"/>
-    <w:lsdException w:name="Medium Shading 1 Accent 1"/>
-    <w:lsdException w:name="Medium Shading 2 Accent 1"/>
-    <w:lsdException w:name="Medium List 1 Accent 1"/>
-    <w:lsdException w:name="Revision" w:semiHidden="1"/>
-    <w:lsdException w:name="List Paragraph" w:uiPriority="34" w:qFormat="1"/>
-    <w:lsdException w:name="Medium List 2 Accent 1"/>
-    <w:lsdException w:name="Medium Grid 1 Accent 1"/>
-    <w:lsdException w:name="Medium Grid 2 Accent 1"/>
-    <w:lsdException w:name="Medium Grid 3 Accent 1"/>
-    <w:lsdException w:name="Dark List Accent 1"/>
-    <w:lsdException w:name="Colorful Shading Accent 1"/>
-    <w:lsdException w:name="Colorful List Accent 1"/>
-    <w:lsdException w:name="Colorful Grid Accent 1"/>
-    <w:lsdException w:name="Light Shading Accent 2"/>
-    <w:lsdException w:name="Light List Accent 2"/>
-    <w:lsdException w:name="Light Grid Accent 2"/>
-    <w:lsdException w:name="Medium Shading 1 Accent 2"/>
-    <w:lsdException w:name="Medium Shading 2 Accent 2"/>
-    <w:lsdException w:name="Medium List 1 Accent 2"/>
-    <w:lsdException w:name="Medium List 2 Accent 2"/>
-    <w:lsdException w:name="Medium Grid 1 Accent 2"/>
-    <w:lsdException w:name="Medium Grid 2 Accent 2"/>
-    <w:lsdException w:name="Medium Grid 3 Accent 2"/>
-    <w:lsdException w:name="Dark List Accent 2"/>
-    <w:lsdException w:name="Colorful Shading Accent 2"/>
-    <w:lsdException w:name="Colorful List Accent 2"/>
-    <w:lsdException w:name="Colorful Grid Accent 2"/>
-    <w:lsdException w:name="Light Shading Accent 3"/>
-    <w:lsdException w:name="Light List Accent 3"/>
-    <w:lsdException w:name="Light Grid Accent 3"/>
-    <w:lsdException w:name="Medium Shading 1 Accent 3"/>
-    <w:lsdException w:name="Medium Shading 2 Accent 3"/>
-    <w:lsdException w:name="Medium List 1 Accent 3"/>
-    <w:lsdException w:name="Medium List 2 Accent 3"/>
-    <w:lsdException w:name="Medium Grid 1 Accent 3"/>
-    <w:lsdException w:name="Medium Grid 2 Accent 3"/>
-    <w:lsdException w:name="Medium Grid 3 Accent 3"/>
-    <w:lsdException w:name="Dark List Accent 3"/>
-    <w:lsdException w:name="Colorful Shading Accent 3"/>
-    <w:lsdException w:name="Colorful List Accent 3"/>
-    <w:lsdException w:name="Colorful Grid Accent 3"/>
-    <w:lsdException w:name="Light Shading Accent 4"/>
-    <w:lsdException w:name="Light List Accent 4"/>
-    <w:lsdException w:name="Light Grid Accent 4"/>
-    <w:lsdException w:name="Medium Shading 1 Accent 4"/>
-    <w:lsdException w:name="Medium Shading 2 Accent 4"/>
-    <w:lsdException w:name="Medium List 1 Accent 4"/>
-    <w:lsdException w:name="Medium List 2 Accent 4"/>
-    <w:lsdException w:name="Medium Grid 1 Accent 4"/>
-    <w:lsdException w:name="Medium Grid 2 Accent 4"/>
-    <w:lsdException w:name="Medium Grid 3 Accent 4"/>
-    <w:lsdException w:name="Dark List Accent 4"/>
-    <w:lsdException w:name="Colorful Shading Accent 4"/>
-    <w:lsdException w:name="Colorful List Accent 4"/>
-    <w:lsdException w:name="Colorful Grid Accent 4"/>
-    <w:lsdException w:name="Light Shading Accent 5"/>
-    <w:lsdException w:name="Light List Accent 5"/>
-    <w:lsdException w:name="Light Grid Accent 5"/>
-    <w:lsdException w:name="Medium Shading 1 Accent 5"/>
-    <w:lsdException w:name="Medium Shading 2 Accent 5"/>
-    <w:lsdException w:name="Medium List 1 Accent 5"/>
-    <w:lsdException w:name="Medium List 2 Accent 5"/>
-    <w:lsdException w:name="Medium Grid 1 Accent 5"/>
-    <w:lsdException w:name="Medium Grid 2 Accent 5"/>
-    <w:lsdException w:name="Medium Grid 3 Accent 5"/>
-    <w:lsdException w:name="Dark List Accent 5"/>
-    <w:lsdException w:name="Colorful Shading Accent 5"/>
-    <w:lsdException w:name="Colorful List Accent 5"/>
-    <w:lsdException w:name="Colorful Grid Accent 5"/>
-    <w:lsdException w:name="Light Shading Accent 6"/>
-    <w:lsdException w:name="Light List Accent 6"/>
-    <w:lsdException w:name="Light Grid Accent 6"/>
-    <w:lsdException w:name="Medium Shading 1 Accent 6"/>
-    <w:lsdException w:name="Medium Shading 2 Accent 6"/>
-    <w:lsdException w:name="Medium List 1 Accent 6"/>
-    <w:lsdException w:name="Medium List 2 Accent 6"/>
-    <w:lsdException w:name="Medium Grid 1 Accent 6"/>
-    <w:lsdException w:name="Medium Grid 2 Accent 6"/>
-    <w:lsdException w:name="Medium Grid 3 Accent 6"/>
-    <w:lsdException w:name="Dark List Accent 6"/>
-    <w:lsdException w:name="Colorful Shading Accent 6"/>
-    <w:lsdException w:name="Colorful List Accent 6"/>
-    <w:lsdException w:name="Colorful Grid Accent 6"/>
-    <w:lsdException w:name="TOC Heading" w:uiPriority="39" w:qFormat="1"/>
-    <w:lsdException w:name="Plain Table 1" w:uiPriority="41"/>
-    <w:lsdException w:name="Plain Table 2" w:uiPriority="42"/>
-    <w:lsdException w:name="Plain Table 3" w:uiPriority="43"/>
-    <w:lsdException w:name="Plain Table 4" w:uiPriority="44"/>
-    <w:lsdException w:name="Plain Table 5" w:uiPriority="45"/>
-    <w:lsdException w:name="Grid Table Light" w:uiPriority="40"/>
-    <w:lsdException w:name="Grid Table 1 Light" w:uiPriority="46"/>
-    <w:lsdException w:name="Grid Table 2" w:uiPriority="47"/>
-    <w:lsdException w:name="Grid Table 3" w:uiPriority="48"/>
-    <w:lsdException w:name="Grid Table 4" w:uiPriority="49"/>
-    <w:lsdException w:name="Grid Table 5 Dark" w:uiPriority="50"/>
-    <w:lsdException w:name="Grid Table 6 Colorful" w:uiPriority="51"/>
-    <w:lsdException w:name="Grid Table 7 Colorful" w:uiPriority="52"/>
-    <w:lsdException w:name="Grid Table 1 Light Accent 1" w:uiPriority="46"/>
-    <w:lsdException w:name="Grid Table 2 Accent 1" w:uiPriority="47"/>
-    <w:lsdException w:name="Grid Table 3 Accent 1" w:uiPriority="48"/>
-    <w:lsdException w:name="Grid Table 4 Accent 1" w:uiPriority="49"/>
-    <w:lsdException w:name="Grid Table 5 Dark Accent 1" w:uiPriority="50"/>
-    <w:lsdException w:name="Grid Table 6 Colorful Accent 1" w:uiPriority="51"/>
-    <w:lsdException w:name="Grid Table 7 Colorful Accent 1" w:uiPriority="52"/>
-    <w:lsdException w:name="Grid Table 1 Light Accent 2" w:uiPriority="46"/>
-    <w:lsdException w:name="Grid Table 2 Accent 2" w:uiPriority="47"/>
-    <w:lsdException w:name="Grid Table 3 Accent 2" w:uiPriority="48"/>
-    <w:lsdException w:name="Grid Table 4 Accent 2" w:uiPriority="49"/>
-    <w:lsdException w:name="Grid Table 5 Dark Accent 2" w:uiPriority="50"/>
-    <w:lsdException w:name="Grid Table 6 Colorful Accent 2" w:uiPriority="51"/>
-    <w:lsdException w:name="Grid Table 7 Colorful Accent 2" w:uiPriority="52"/>
-    <w:lsdException w:name="Grid Table 1 Light Accent 3" w:uiPriority="46"/>
-    <w:lsdException w:name="Grid Table 2 Accent 3" w:uiPriority="47"/>
-    <w:lsdException w:name="Grid Table 3 Accent 3" w:uiPriority="48"/>
-    <w:lsdException w:name="Grid Table 4 Accent 3" w:uiPriority="49"/>
-    <w:lsdException w:name="Grid Table 5 Dark Accent 3" w:uiPriority="50"/>
-    <w:lsdException w:name="Grid Table 6 Colorful Accent 3" w:uiPriority="51"/>
-    <w:lsdException w:name="Grid Table 7 Colorful Accent 3" w:uiPriority="52"/>
-    <w:lsdException w:name="Grid Table 1 Light Accent 4" w:uiPriority="46"/>
-    <w:lsdException w:name="Grid Table 2 Accent 4" w:uiPriority="47"/>
-    <w:lsdException w:name="Grid Table 3 Accent 4" w:uiPriority="48"/>
-    <w:lsdException w:name="Grid Table 4 Accent 4" w:uiPriority="49"/>
-    <w:lsdException w:name="Grid Table 5 Dark Accent 4" w:uiPriority="50"/>
-    <w:lsdException w:name="Grid Table 6 Colorful Accent 4" w:uiPriority="51"/>
-    <w:lsdException w:name="Grid Table 7 Colorful Accent 4" w:uiPriority="52"/>
-    <w:lsdException w:name="Grid Table 1 Light Accent 5" w:uiPriority="46"/>
-    <w:lsdException w:name="Grid Table 2 Accent 5" w:uiPriority="47"/>
-    <w:lsdException w:name="Grid Table 3 Accent 5" w:uiPriority="48"/>
-    <w:lsdException w:name="Grid Table 4 Accent 5" w:uiPriority="49"/>
-    <w:lsdException w:name="Grid Table 5 Dark Accent 5" w:uiPriority="50"/>
-    <w:lsdException w:name="Grid Table 6 Colorful Accent 5" w:uiPriority="51"/>
-    <w:lsdException w:name="Grid Table 7 Colorful Accent 5" w:uiPriority="52"/>
-    <w:lsdException w:name="Grid Table 1 Light Accent 6" w:uiPriority="46"/>
-    <w:lsdException w:name="Grid Table 2 Accent 6" w:uiPriority="47"/>
-    <w:lsdException w:name="Grid Table 3 Accent 6" w:uiPriority="48"/>
-    <w:lsdException w:name="Grid Table 4 Accent 6" w:uiPriority="49"/>
-    <w:lsdException w:name="Grid Table 5 Dark Accent 6" w:uiPriority="50"/>
-    <w:lsdException w:name="Grid Table 6 Colorful Accent 6" w:uiPriority="51"/>
-    <w:lsdException w:name="Grid Table 7 Colorful Accent 6" w:uiPriority="52"/>
-    <w:lsdException w:name="List Table 1 Light" w:uiPriority="46"/>
-    <w:lsdException w:name="List Table 2" w:uiPriority="47"/>
-    <w:lsdException w:name="List Table 3" w:uiPriority="48"/>
-    <w:lsdException w:name="List Table 4" w:uiPriority="49"/>
-    <w:lsdException w:name="List Table 5 Dark" w:uiPriority="50"/>
-    <w:lsdException w:name="List Table 6 Colorful" w:uiPriority="51"/>
-    <w:lsdException w:name="List Table 7 Colorful" w:uiPriority="52"/>
-    <w:lsdException w:name="List Table 1 Light Accent 1" w:uiPriority="46"/>
-    <w:lsdException w:name="List Table 2 Accent 1" w:uiPriority="47"/>
-    <w:lsdException w:name="List Table 3 Accent 1" w:uiPriority="48"/>
-    <w:lsdException w:name="List Table 4 Accent 1" w:uiPriority="49"/>
-    <w:lsdException w:name="List Table 5 Dark Accent 1" w:uiPriority="50"/>
-    <w:lsdException w:name="List Table 6 Colorful Accent 1" w:uiPriority="51"/>
-    <w:lsdException w:name="List Table 7 Colorful Accent 1" w:uiPriority="52"/>
-    <w:lsdException w:name="List Table 1 Light Accent 2" w:uiPriority="46"/>
-    <w:lsdException w:name="List Table 2 Accent 2" w:uiPriority="47"/>
-    <w:lsdException w:name="List Table 3 Accent 2" w:uiPriority="48"/>
-    <w:lsdException w:name="List Table 4 Accent 2" w:uiPriority="49"/>
-    <w:lsdException w:name="List Table 5 Dark Accent 2" w:uiPriority="50"/>
-    <w:lsdException w:name="List Table 6 Colorful Accent 2" w:uiPriority="51"/>
-    <w:lsdException w:name="List Table 7 Colorful Accent 2" w:uiPriority="52"/>
-    <w:lsdException w:name="List Table 1 Light Accent 3" w:uiPriority="46"/>
-    <w:lsdException w:name="List Table 2 Accent 3" w:uiPriority="47"/>
-    <w:lsdException w:name="List Table 3 Accent 3" w:uiPriority="48"/>
-    <w:lsdException w:name="List Table 4 Accent 3" w:uiPriority="49"/>
-    <w:lsdException w:name="List Table 5 Dark Accent 3" w:uiPriority="50"/>
-    <w:lsdException w:name="List Table 6 Colorful Accent 3" w:uiPriority="51"/>
-    <w:lsdException w:name="List Table 7 Colorful Accent 3" w:uiPriority="52"/>
-    <w:lsdException w:name="List Table 1 Light Accent 4" w:uiPriority="46"/>
-    <w:lsdException w:name="List Table 2 Accent 4" w:uiPriority="47"/>
-    <w:lsdException w:name="List Table 3 Accent 4" w:uiPriority="48"/>
-    <w:lsdException w:name="List Table 4 Accent 4" w:uiPriority="49"/>
-    <w:lsdException w:name="List Table 5 Dark Accent 4" w:uiPriority="50"/>
-    <w:lsdException w:name="List Table 6 Colorful Accent 4" w:uiPriority="51"/>
-    <w:lsdException w:name="List Table 7 Colorful Accent 4" w:uiPriority="52"/>
-    <w:lsdException w:name="List Table 1 Light Accent 5" w:uiPriority="46"/>
-    <w:lsdException w:name="List Table 2 Accent 5" w:uiPriority="47"/>
-    <w:lsdException w:name="List Table 3 Accent 5" w:uiPriority="48"/>
-    <w:lsdException w:name="List Table 4 Accent 5" w:uiPriority="49"/>
-    <w:lsdException w:name="List Table 5 Dark Accent 5" w:uiPriority="50"/>
-    <w:lsdException w:name="List Table 6 Colorful Accent 5" w:uiPriority="51"/>
-    <w:lsdException w:name="List Table 7 Colorful Accent 5" w:uiPriority="52"/>
-    <w:lsdException w:name="List Table 1 Light Accent 6" w:uiPriority="46"/>
-    <w:lsdException w:name="List Table 2 Accent 6" w:uiPriority="47"/>
-    <w:lsdException w:name="List Table 3 Accent 6" w:uiPriority="48"/>
-    <w:lsdException w:name="List Table 4 Accent 6" w:uiPriority="49"/>
-    <w:lsdException w:name="List Table 5 Dark Accent 6" w:uiPriority="50"/>
-    <w:lsdException w:name="List Table 6 Colorful Accent 6" w:uiPriority="51"/>
-    <w:lsdException w:name="List Table 7 Colorful Accent 6" w:uiPriority="52"/>
+  <w:latentStyles w:defLockedState="0" w:defUIPriority="0" w:defSemiHidden="1" w:defUnhideWhenUsed="1" w:defQFormat="0" w:count="267">
+    <w:lsdException w:name="Normal" w:semiHidden="0" w:unhideWhenUsed="0" w:qFormat="1"/>
+    <w:lsdException w:name="heading 1" w:semiHidden="0" w:unhideWhenUsed="0"/>
+    <w:lsdException w:name="heading 2" w:semiHidden="0" w:unhideWhenUsed="0" w:qFormat="1"/>
+    <w:lsdException w:name="heading 4" w:uiPriority="9" w:qFormat="1"/>
+    <w:lsdException w:name="toc 1" w:uiPriority="39"/>
+    <w:lsdException w:name="toc 2" w:uiPriority="39"/>
+    <w:lsdException w:name="footer" w:uiPriority="99"/>
+    <w:lsdException w:name="macro" w:semiHidden="0" w:unhideWhenUsed="0"/>
+    <w:lsdException w:name="List Bullet" w:semiHidden="0" w:unhideWhenUsed="0"/>
+    <w:lsdException w:name="List Number" w:semiHidden="0" w:unhideWhenUsed="0"/>
+    <w:lsdException w:name="Title" w:semiHidden="0" w:unhideWhenUsed="0"/>
+    <w:lsdException w:name="List Continue 3" w:semiHidden="0" w:unhideWhenUsed="0"/>
+    <w:lsdException w:name="List Continue 4" w:semiHidden="0" w:unhideWhenUsed="0"/>
+    <w:lsdException w:name="List Continue 5" w:semiHidden="0" w:unhideWhenUsed="0"/>
+    <w:lsdException w:name="Message Header" w:semiHidden="0" w:unhideWhenUsed="0"/>
+    <w:lsdException w:name="Subtitle" w:semiHidden="0" w:unhideWhenUsed="0"/>
+    <w:lsdException w:name="Hyperlink" w:uiPriority="99"/>
+    <w:lsdException w:name="Strong" w:semiHidden="0" w:uiPriority="22" w:unhideWhenUsed="0" w:qFormat="1"/>
+    <w:lsdException w:name="Emphasis" w:semiHidden="0" w:uiPriority="20" w:unhideWhenUsed="0" w:qFormat="1"/>
+    <w:lsdException w:name="Normal (Web)" w:uiPriority="99"/>
+    <w:lsdException w:name="No List" w:uiPriority="99"/>
+    <w:lsdException w:name="Balloon Text" w:semiHidden="0" w:unhideWhenUsed="0"/>
+    <w:lsdException w:name="Table Grid" w:semiHidden="0" w:unhideWhenUsed="0"/>
+    <w:lsdException w:name="Placeholder Text" w:semiHidden="0" w:unhideWhenUsed="0"/>
+    <w:lsdException w:name="No Spacing" w:semiHidden="0" w:unhideWhenUsed="0"/>
+    <w:lsdException w:name="Light Shading" w:semiHidden="0" w:unhideWhenUsed="0"/>
+    <w:lsdException w:name="Light List" w:semiHidden="0" w:unhideWhenUsed="0"/>
+    <w:lsdException w:name="Light Grid" w:semiHidden="0" w:unhideWhenUsed="0"/>
+    <w:lsdException w:name="Medium Shading 1" w:semiHidden="0" w:unhideWhenUsed="0"/>
+    <w:lsdException w:name="Medium Shading 2" w:semiHidden="0" w:unhideWhenUsed="0"/>
+    <w:lsdException w:name="Medium List 1" w:semiHidden="0" w:unhideWhenUsed="0"/>
+    <w:lsdException w:name="Medium List 2" w:semiHidden="0" w:unhideWhenUsed="0"/>
+    <w:lsdException w:name="Medium Grid 1" w:semiHidden="0" w:unhideWhenUsed="0"/>
+    <w:lsdException w:name="Medium Grid 2" w:semiHidden="0" w:unhideWhenUsed="0"/>
+    <w:lsdException w:name="Medium Grid 3" w:semiHidden="0" w:unhideWhenUsed="0"/>
+    <w:lsdException w:name="Dark List" w:semiHidden="0" w:unhideWhenUsed="0"/>
+    <w:lsdException w:name="Colorful Shading" w:semiHidden="0" w:unhideWhenUsed="0"/>
+    <w:lsdException w:name="Colorful List" w:semiHidden="0" w:unhideWhenUsed="0"/>
+    <w:lsdException w:name="Colorful Grid" w:semiHidden="0" w:unhideWhenUsed="0"/>
+    <w:lsdException w:name="Light Shading Accent 1" w:semiHidden="0" w:unhideWhenUsed="0"/>
+    <w:lsdException w:name="Light List Accent 1" w:semiHidden="0" w:unhideWhenUsed="0"/>
+    <w:lsdException w:name="Light Grid Accent 1" w:semiHidden="0" w:unhideWhenUsed="0"/>
+    <w:lsdException w:name="Medium Shading 1 Accent 1" w:semiHidden="0" w:unhideWhenUsed="0"/>
+    <w:lsdException w:name="Medium Shading 2 Accent 1" w:semiHidden="0" w:unhideWhenUsed="0"/>
+    <w:lsdException w:name="Medium List 1 Accent 1" w:semiHidden="0" w:unhideWhenUsed="0"/>
+    <w:lsdException w:name="Revision" w:unhideWhenUsed="0"/>
+    <w:lsdException w:name="List Paragraph" w:semiHidden="0" w:uiPriority="34" w:unhideWhenUsed="0" w:qFormat="1"/>
+    <w:lsdException w:name="Quote" w:semiHidden="0" w:unhideWhenUsed="0"/>
+    <w:lsdException w:name="Intense Quote" w:semiHidden="0" w:unhideWhenUsed="0"/>
+    <w:lsdException w:name="Medium List 2 Accent 1" w:semiHidden="0" w:unhideWhenUsed="0"/>
+    <w:lsdException w:name="Medium Grid 1 Accent 1" w:semiHidden="0" w:unhideWhenUsed="0"/>
+    <w:lsdException w:name="Medium Grid 2 Accent 1" w:semiHidden="0" w:unhideWhenUsed="0"/>
+    <w:lsdException w:name="Medium Grid 3 Accent 1" w:semiHidden="0" w:unhideWhenUsed="0"/>
+    <w:lsdException w:name="Dark List Accent 1" w:semiHidden="0" w:unhideWhenUsed="0"/>
+    <w:lsdException w:name="Colorful Shading Accent 1" w:semiHidden="0" w:unhideWhenUsed="0"/>
+    <w:lsdException w:name="Colorful List Accent 1" w:semiHidden="0" w:unhideWhenUsed="0"/>
+    <w:lsdException w:name="Colorful Grid Accent 1" w:semiHidden="0" w:unhideWhenUsed="0"/>
+    <w:lsdException w:name="Light Shading Accent 2" w:semiHidden="0" w:unhideWhenUsed="0"/>
+    <w:lsdException w:name="Light List Accent 2" w:semiHidden="0" w:unhideWhenUsed="0"/>
+    <w:lsdException w:name="Light Grid Accent 2" w:semiHidden="0" w:unhideWhenUsed="0"/>
+    <w:lsdException w:name="Medium Shading 1 Accent 2" w:semiHidden="0" w:unhideWhenUsed="0"/>
+    <w:lsdException w:name="Medium Shading 2 Accent 2" w:semiHidden="0" w:unhideWhenUsed="0"/>
+    <w:lsdException w:name="Medium List 1 Accent 2" w:semiHidden="0" w:unhideWhenUsed="0"/>
+    <w:lsdException w:name="Medium List 2 Accent 2" w:semiHidden="0" w:unhideWhenUsed="0"/>
+    <w:lsdException w:name="Medium Grid 1 Accent 2" w:semiHidden="0" w:unhideWhenUsed="0"/>
+    <w:lsdException w:name="Medium Grid 2 Accent 2" w:semiHidden="0" w:unhideWhenUsed="0"/>
+    <w:lsdException w:name="Medium Grid 3 Accent 2" w:semiHidden="0" w:unhideWhenUsed="0"/>
+    <w:lsdException w:name="Dark List Accent 2" w:semiHidden="0" w:unhideWhenUsed="0"/>
+    <w:lsdException w:name="Colorful Shading Accent 2" w:semiHidden="0" w:unhideWhenUsed="0"/>
+    <w:lsdException w:name="Colorful List Accent 2" w:semiHidden="0" w:unhideWhenUsed="0"/>
+    <w:lsdException w:name="Colorful Grid Accent 2" w:semiHidden="0" w:unhideWhenUsed="0"/>
+    <w:lsdException w:name="Light Shading Accent 3" w:semiHidden="0" w:unhideWhenUsed="0"/>
+    <w:lsdException w:name="Light List Accent 3" w:semiHidden="0" w:unhideWhenUsed="0"/>
+    <w:lsdException w:name="Light Grid Accent 3" w:semiHidden="0" w:unhideWhenUsed="0"/>
+    <w:lsdException w:name="Medium Shading 1 Accent 3" w:semiHidden="0" w:unhideWhenUsed="0"/>
+    <w:lsdException w:name="Medium Shading 2 Accent 3" w:semiHidden="0" w:unhideWhenUsed="0"/>
+    <w:lsdException w:name="Medium List 1 Accent 3" w:semiHidden="0" w:unhideWhenUsed="0"/>
+    <w:lsdException w:name="Medium List 2 Accent 3" w:semiHidden="0" w:unhideWhenUsed="0"/>
+    <w:lsdException w:name="Medium Grid 1 Accent 3" w:semiHidden="0" w:unhideWhenUsed="0"/>
+    <w:lsdException w:name="Medium Grid 2 Accent 3" w:semiHidden="0" w:unhideWhenUsed="0"/>
+    <w:lsdException w:name="Medium Grid 3 Accent 3" w:semiHidden="0" w:unhideWhenUsed="0"/>
+    <w:lsdException w:name="Dark List Accent 3" w:semiHidden="0" w:unhideWhenUsed="0"/>
+    <w:lsdException w:name="Colorful Shading Accent 3" w:semiHidden="0" w:unhideWhenUsed="0"/>
+    <w:lsdException w:name="Colorful List Accent 3" w:semiHidden="0" w:unhideWhenUsed="0"/>
+    <w:lsdException w:name="Colorful Grid Accent 3" w:semiHidden="0" w:unhideWhenUsed="0"/>
+    <w:lsdException w:name="Light Shading Accent 4" w:semiHidden="0" w:unhideWhenUsed="0"/>
+    <w:lsdException w:name="Light List Accent 4" w:semiHidden="0" w:unhideWhenUsed="0"/>
+    <w:lsdException w:name="Light Grid Accent 4" w:semiHidden="0" w:unhideWhenUsed="0"/>
+    <w:lsdException w:name="Medium Shading 1 Accent 4" w:semiHidden="0" w:unhideWhenUsed="0"/>
+    <w:lsdException w:name="Medium Shading 2 Accent 4" w:semiHidden="0" w:unhideWhenUsed="0"/>
+    <w:lsdException w:name="Medium List 1 Accent 4" w:semiHidden="0" w:unhideWhenUsed="0"/>
+    <w:lsdException w:name="Medium List 2 Accent 4" w:semiHidden="0" w:unhideWhenUsed="0"/>
+    <w:lsdException w:name="Medium Grid 1 Accent 4" w:semiHidden="0" w:unhideWhenUsed="0"/>
+    <w:lsdException w:name="Medium Grid 2 Accent 4" w:semiHidden="0" w:unhideWhenUsed="0"/>
+    <w:lsdException w:name="Medium Grid 3 Accent 4" w:semiHidden="0" w:unhideWhenUsed="0"/>
+    <w:lsdException w:name="Dark List Accent 4" w:semiHidden="0" w:unhideWhenUsed="0"/>
+    <w:lsdException w:name="Colorful Shading Accent 4" w:semiHidden="0" w:unhideWhenUsed="0"/>
+    <w:lsdException w:name="Colorful List Accent 4" w:semiHidden="0" w:unhideWhenUsed="0"/>
+    <w:lsdException w:name="Colorful Grid Accent 4" w:semiHidden="0" w:unhideWhenUsed="0"/>
+    <w:lsdException w:name="Light Shading Accent 5" w:semiHidden="0" w:unhideWhenUsed="0"/>
+    <w:lsdException w:name="Light List Accent 5" w:semiHidden="0" w:unhideWhenUsed="0"/>
+    <w:lsdException w:name="Light Grid Accent 5" w:semiHidden="0" w:unhideWhenUsed="0"/>
+    <w:lsdException w:name="Medium Shading 1 Accent 5" w:semiHidden="0" w:unhideWhenUsed="0"/>
+    <w:lsdException w:name="Medium Shading 2 Accent 5" w:semiHidden="0" w:unhideWhenUsed="0"/>
+    <w:lsdException w:name="Medium List 1 Accent 5" w:semiHidden="0" w:unhideWhenUsed="0"/>
+    <w:lsdException w:name="Medium List 2 Accent 5" w:semiHidden="0" w:unhideWhenUsed="0"/>
+    <w:lsdException w:name="Medium Grid 1 Accent 5" w:semiHidden="0" w:unhideWhenUsed="0"/>
+    <w:lsdException w:name="Medium Grid 2 Accent 5" w:semiHidden="0" w:unhideWhenUsed="0"/>
+    <w:lsdException w:name="Medium Grid 3 Accent 5" w:semiHidden="0" w:unhideWhenUsed="0"/>
+    <w:lsdException w:name="Dark List Accent 5" w:semiHidden="0" w:unhideWhenUsed="0"/>
+    <w:lsdException w:name="Colorful Shading Accent 5" w:semiHidden="0" w:unhideWhenUsed="0"/>
+    <w:lsdException w:name="Colorful List Accent 5" w:semiHidden="0" w:unhideWhenUsed="0"/>
+    <w:lsdException w:name="Colorful Grid Accent 5" w:semiHidden="0" w:unhideWhenUsed="0"/>
+    <w:lsdException w:name="Light Shading Accent 6" w:semiHidden="0" w:unhideWhenUsed="0"/>
+    <w:lsdException w:name="Light List Accent 6" w:semiHidden="0" w:unhideWhenUsed="0"/>
+    <w:lsdException w:name="Light Grid Accent 6" w:semiHidden="0" w:unhideWhenUsed="0"/>
+    <w:lsdException w:name="Medium Shading 1 Accent 6" w:semiHidden="0" w:unhideWhenUsed="0"/>
+    <w:lsdException w:name="Medium Shading 2 Accent 6" w:semiHidden="0" w:unhideWhenUsed="0"/>
+    <w:lsdException w:name="Medium List 1 Accent 6" w:semiHidden="0" w:unhideWhenUsed="0"/>
+    <w:lsdException w:name="Medium List 2 Accent 6" w:semiHidden="0" w:unhideWhenUsed="0"/>
+    <w:lsdException w:name="Medium Grid 1 Accent 6" w:semiHidden="0" w:unhideWhenUsed="0"/>
+    <w:lsdException w:name="Medium Grid 2 Accent 6" w:semiHidden="0" w:unhideWhenUsed="0"/>
+    <w:lsdException w:name="Medium Grid 3 Accent 6" w:semiHidden="0" w:unhideWhenUsed="0"/>
+    <w:lsdException w:name="Dark List Accent 6" w:semiHidden="0" w:unhideWhenUsed="0"/>
+    <w:lsdException w:name="Colorful Shading Accent 6" w:semiHidden="0" w:unhideWhenUsed="0"/>
+    <w:lsdException w:name="Colorful List Accent 6" w:semiHidden="0" w:unhideWhenUsed="0"/>
+    <w:lsdException w:name="Colorful Grid Accent 6" w:semiHidden="0" w:unhideWhenUsed="0"/>
+    <w:lsdException w:name="Subtle Emphasis" w:semiHidden="0" w:unhideWhenUsed="0"/>
+    <w:lsdException w:name="Intense Emphasis" w:semiHidden="0" w:unhideWhenUsed="0"/>
+    <w:lsdException w:name="Subtle Reference" w:semiHidden="0" w:unhideWhenUsed="0"/>
+    <w:lsdException w:name="Intense Reference" w:semiHidden="0" w:unhideWhenUsed="0"/>
+    <w:lsdException w:name="Book Title" w:semiHidden="0" w:unhideWhenUsed="0"/>
+    <w:lsdException w:name="Bibliography" w:semiHidden="0" w:unhideWhenUsed="0"/>
+    <w:lsdException w:name="TOC Heading" w:semiHidden="0" w:uiPriority="39" w:unhideWhenUsed="0" w:qFormat="1"/>
   </w:latentStyles>
-  <w:style w:type="paragraph" w:default="1" w:styleId="Normal">
+  <w:style w:type="paragraph" w:default="1" w:styleId="a">
     <w:name w:val="Normal"/>
     <w:qFormat/>
     <w:rsid w:val="0093014C"/>
@@ -11803,21 +11386,21 @@
       <w:lang w:eastAsia="en-US"/>
     </w:rPr>
   </w:style>
-  <w:style w:type="paragraph" w:styleId="Heading1">
+  <w:style w:type="paragraph" w:styleId="1">
     <w:name w:val="heading 1"/>
     <w:basedOn w:val="Head1"/>
-    <w:next w:val="Normal"/>
-    <w:link w:val="Heading1Char"/>
+    <w:next w:val="a"/>
+    <w:link w:val="1Char"/>
     <w:rsid w:val="006A5F29"/>
     <w:pPr>
       <w:outlineLvl w:val="0"/>
     </w:pPr>
   </w:style>
-  <w:style w:type="paragraph" w:styleId="Heading2">
+  <w:style w:type="paragraph" w:styleId="2">
     <w:name w:val="heading 2"/>
-    <w:basedOn w:val="Normal"/>
-    <w:next w:val="Normal"/>
-    <w:link w:val="Heading2Char"/>
+    <w:basedOn w:val="a"/>
+    <w:next w:val="a"/>
+    <w:link w:val="2Char"/>
     <w:qFormat/>
     <w:rsid w:val="00F6231A"/>
     <w:pPr>
@@ -11834,11 +11417,11 @@
       <w:szCs w:val="28"/>
     </w:rPr>
   </w:style>
-  <w:style w:type="paragraph" w:styleId="Heading3">
+  <w:style w:type="paragraph" w:styleId="3">
     <w:name w:val="heading 3"/>
-    <w:basedOn w:val="Normal"/>
-    <w:next w:val="Normal"/>
-    <w:link w:val="Heading3Char"/>
+    <w:basedOn w:val="a"/>
+    <w:next w:val="a"/>
+    <w:link w:val="3Char"/>
     <w:rsid w:val="00565FB7"/>
     <w:pPr>
       <w:keepNext/>
@@ -11853,11 +11436,11 @@
       <w:color w:val="4F81BD" w:themeColor="accent1"/>
     </w:rPr>
   </w:style>
-  <w:style w:type="paragraph" w:styleId="Heading4">
+  <w:style w:type="paragraph" w:styleId="4">
     <w:name w:val="heading 4"/>
-    <w:basedOn w:val="Normal"/>
-    <w:next w:val="Normal"/>
-    <w:link w:val="Heading4Char"/>
+    <w:basedOn w:val="a"/>
+    <w:next w:val="a"/>
+    <w:link w:val="4Char"/>
     <w:uiPriority w:val="9"/>
     <w:semiHidden/>
     <w:unhideWhenUsed/>
@@ -11878,17 +11461,18 @@
       <w:color w:val="4F81BD" w:themeColor="accent1"/>
     </w:rPr>
   </w:style>
-  <w:style w:type="character" w:default="1" w:styleId="DefaultParagraphFont">
+  <w:style w:type="character" w:default="1" w:styleId="a0">
     <w:name w:val="Default Paragraph Font"/>
     <w:uiPriority w:val="1"/>
     <w:semiHidden/>
     <w:unhideWhenUsed/>
   </w:style>
-  <w:style w:type="table" w:default="1" w:styleId="TableNormal">
+  <w:style w:type="table" w:default="1" w:styleId="a1">
     <w:name w:val="Normal Table"/>
     <w:uiPriority w:val="99"/>
     <w:semiHidden/>
     <w:unhideWhenUsed/>
+    <w:qFormat/>
     <w:tblPr>
       <w:tblInd w:w="0" w:type="dxa"/>
       <w:tblCellMar>
@@ -11899,15 +11483,15 @@
       </w:tblCellMar>
     </w:tblPr>
   </w:style>
-  <w:style w:type="numbering" w:default="1" w:styleId="NoList">
+  <w:style w:type="numbering" w:default="1" w:styleId="a2">
     <w:name w:val="No List"/>
     <w:uiPriority w:val="99"/>
     <w:semiHidden/>
     <w:unhideWhenUsed/>
   </w:style>
-  <w:style w:type="character" w:styleId="Hyperlink">
+  <w:style w:type="character" w:styleId="a3">
     <w:name w:val="Hyperlink"/>
-    <w:basedOn w:val="DefaultParagraphFont"/>
+    <w:basedOn w:val="a0"/>
     <w:uiPriority w:val="99"/>
     <w:rsid w:val="0093014C"/>
     <w:rPr>
@@ -11917,7 +11501,7 @@
   </w:style>
   <w:style w:type="paragraph" w:customStyle="1" w:styleId="Text">
     <w:name w:val="Text"/>
-    <w:basedOn w:val="Normal"/>
+    <w:basedOn w:val="a"/>
     <w:link w:val="TextChar"/>
     <w:rsid w:val="0093014C"/>
     <w:pPr>
@@ -11930,7 +11514,7 @@
   </w:style>
   <w:style w:type="paragraph" w:customStyle="1" w:styleId="Head1">
     <w:name w:val="Head 1"/>
-    <w:basedOn w:val="Normal"/>
+    <w:basedOn w:val="a"/>
     <w:rsid w:val="00E70E9D"/>
     <w:pPr>
       <w:pBdr>
@@ -11952,7 +11536,7 @@
   </w:style>
   <w:style w:type="paragraph" w:customStyle="1" w:styleId="Head2">
     <w:name w:val="Head 2"/>
-    <w:basedOn w:val="Heading2"/>
+    <w:basedOn w:val="2"/>
     <w:uiPriority w:val="99"/>
     <w:rsid w:val="00E70E9D"/>
     <w:pPr>
@@ -11985,13 +11569,14 @@
   </w:style>
   <w:style w:type="table" w:customStyle="1" w:styleId="JCU">
     <w:name w:val="JCU"/>
-    <w:basedOn w:val="TableNormal"/>
+    <w:basedOn w:val="a1"/>
     <w:rsid w:val="0093014C"/>
     <w:rPr>
       <w:rFonts w:ascii="Arial" w:hAnsi="Arial"/>
       <w:sz w:val="18"/>
     </w:rPr>
     <w:tblPr>
+      <w:tblInd w:w="0" w:type="dxa"/>
       <w:tblBorders>
         <w:top w:val="single" w:sz="8" w:space="0" w:color="FFFFFF"/>
         <w:left w:val="single" w:sz="8" w:space="0" w:color="FFFFFF"/>
@@ -12000,6 +11585,12 @@
         <w:insideH w:val="single" w:sz="8" w:space="0" w:color="FFFFFF"/>
         <w:insideV w:val="single" w:sz="8" w:space="0" w:color="FFFFFF"/>
       </w:tblBorders>
+      <w:tblCellMar>
+        <w:top w:w="0" w:type="dxa"/>
+        <w:left w:w="108" w:type="dxa"/>
+        <w:bottom w:w="0" w:type="dxa"/>
+        <w:right w:w="108" w:type="dxa"/>
+      </w:tblCellMar>
     </w:tblPr>
     <w:tcPr>
       <w:shd w:val="clear" w:color="auto" w:fill="E0E8F0"/>
@@ -12020,7 +11611,7 @@
   </w:style>
   <w:style w:type="paragraph" w:customStyle="1" w:styleId="Inserts">
     <w:name w:val="Inserts"/>
-    <w:basedOn w:val="Normal"/>
+    <w:basedOn w:val="a"/>
     <w:uiPriority w:val="99"/>
     <w:rsid w:val="0093014C"/>
     <w:pPr>
@@ -12031,10 +11622,10 @@
       <w:sz w:val="20"/>
     </w:rPr>
   </w:style>
-  <w:style w:type="paragraph" w:styleId="EndnoteText">
+  <w:style w:type="paragraph" w:styleId="a4">
     <w:name w:val="endnote text"/>
-    <w:basedOn w:val="Normal"/>
-    <w:link w:val="EndnoteTextChar"/>
+    <w:basedOn w:val="a"/>
+    <w:link w:val="Char"/>
     <w:semiHidden/>
     <w:rsid w:val="0093014C"/>
     <w:rPr>
@@ -12042,9 +11633,9 @@
       <w:szCs w:val="20"/>
     </w:rPr>
   </w:style>
-  <w:style w:type="character" w:styleId="EndnoteReference">
+  <w:style w:type="character" w:styleId="a5">
     <w:name w:val="endnote reference"/>
-    <w:basedOn w:val="DefaultParagraphFont"/>
+    <w:basedOn w:val="a0"/>
     <w:semiHidden/>
     <w:rsid w:val="0093014C"/>
     <w:rPr>
@@ -12056,15 +11647,15 @@
     <w:basedOn w:val="Head1"/>
     <w:rsid w:val="0093014C"/>
   </w:style>
-  <w:style w:type="character" w:styleId="PageNumber">
+  <w:style w:type="character" w:styleId="a6">
     <w:name w:val="page number"/>
-    <w:basedOn w:val="DefaultParagraphFont"/>
+    <w:basedOn w:val="a0"/>
     <w:rsid w:val="0093014C"/>
   </w:style>
-  <w:style w:type="paragraph" w:styleId="Header">
+  <w:style w:type="paragraph" w:styleId="a7">
     <w:name w:val="header"/>
-    <w:basedOn w:val="Normal"/>
-    <w:link w:val="HeaderChar"/>
+    <w:basedOn w:val="a"/>
+    <w:link w:val="Char0"/>
     <w:rsid w:val="0093014C"/>
     <w:pPr>
       <w:tabs>
@@ -12073,10 +11664,10 @@
       </w:tabs>
     </w:pPr>
   </w:style>
-  <w:style w:type="paragraph" w:styleId="Footer">
+  <w:style w:type="paragraph" w:styleId="a8">
     <w:name w:val="footer"/>
-    <w:basedOn w:val="Normal"/>
-    <w:link w:val="FooterChar"/>
+    <w:basedOn w:val="a"/>
+    <w:link w:val="Char1"/>
     <w:uiPriority w:val="99"/>
     <w:rsid w:val="0093014C"/>
     <w:pPr>
@@ -12086,10 +11677,10 @@
       </w:tabs>
     </w:pPr>
   </w:style>
-  <w:style w:type="paragraph" w:styleId="FootnoteText">
+  <w:style w:type="paragraph" w:styleId="a9">
     <w:name w:val="footnote text"/>
-    <w:basedOn w:val="Normal"/>
-    <w:link w:val="FootnoteTextChar"/>
+    <w:basedOn w:val="a"/>
+    <w:link w:val="Char2"/>
     <w:semiHidden/>
     <w:rsid w:val="003D1C7F"/>
     <w:rPr>
@@ -12097,18 +11688,18 @@
       <w:szCs w:val="20"/>
     </w:rPr>
   </w:style>
-  <w:style w:type="character" w:styleId="FootnoteReference">
+  <w:style w:type="character" w:styleId="aa">
     <w:name w:val="footnote reference"/>
-    <w:basedOn w:val="DefaultParagraphFont"/>
+    <w:basedOn w:val="a0"/>
     <w:semiHidden/>
     <w:rsid w:val="003D1C7F"/>
     <w:rPr>
       <w:vertAlign w:val="superscript"/>
     </w:rPr>
   </w:style>
-  <w:style w:type="character" w:styleId="FollowedHyperlink">
+  <w:style w:type="character" w:styleId="ab">
     <w:name w:val="FollowedHyperlink"/>
-    <w:basedOn w:val="DefaultParagraphFont"/>
+    <w:basedOn w:val="a0"/>
     <w:rsid w:val="00F03283"/>
     <w:rPr>
       <w:color w:val="0000FF"/>
@@ -12126,9 +11717,9 @@
       <w:color w:val="00FF00"/>
     </w:rPr>
   </w:style>
-  <w:style w:type="paragraph" w:styleId="ListParagraph">
+  <w:style w:type="paragraph" w:styleId="ac">
     <w:name w:val="List Paragraph"/>
-    <w:basedOn w:val="Normal"/>
+    <w:basedOn w:val="a"/>
     <w:uiPriority w:val="34"/>
     <w:qFormat/>
     <w:rsid w:val="0074577C"/>
@@ -12137,10 +11728,10 @@
       <w:contextualSpacing/>
     </w:pPr>
   </w:style>
-  <w:style w:type="character" w:customStyle="1" w:styleId="Heading4Char">
-    <w:name w:val="Heading 4 Char"/>
-    <w:basedOn w:val="DefaultParagraphFont"/>
-    <w:link w:val="Heading4"/>
+  <w:style w:type="character" w:customStyle="1" w:styleId="4Char">
+    <w:name w:val="标题 4 Char"/>
+    <w:basedOn w:val="a0"/>
+    <w:link w:val="4"/>
     <w:uiPriority w:val="9"/>
     <w:semiHidden/>
     <w:rsid w:val="0074577C"/>
@@ -12158,7 +11749,7 @@
   </w:style>
   <w:style w:type="paragraph" w:customStyle="1" w:styleId="indentlevel1">
     <w:name w:val="indentlevel1"/>
-    <w:basedOn w:val="Normal"/>
+    <w:basedOn w:val="a"/>
     <w:rsid w:val="00160B5E"/>
     <w:pPr>
       <w:spacing w:beforeLines="1" w:afterLines="1"/>
@@ -12171,7 +11762,7 @@
   </w:style>
   <w:style w:type="paragraph" w:customStyle="1" w:styleId="indentlevel3">
     <w:name w:val="indentlevel3"/>
-    <w:basedOn w:val="Normal"/>
+    <w:basedOn w:val="a"/>
     <w:rsid w:val="00160B5E"/>
     <w:pPr>
       <w:spacing w:beforeLines="1" w:afterLines="1"/>
@@ -12182,9 +11773,9 @@
       <w:szCs w:val="20"/>
     </w:rPr>
   </w:style>
-  <w:style w:type="character" w:styleId="Emphasis">
+  <w:style w:type="character" w:styleId="ad">
     <w:name w:val="Emphasis"/>
-    <w:basedOn w:val="DefaultParagraphFont"/>
+    <w:basedOn w:val="a0"/>
     <w:uiPriority w:val="20"/>
     <w:qFormat/>
     <w:rsid w:val="009352EA"/>
@@ -12192,9 +11783,9 @@
       <w:i/>
     </w:rPr>
   </w:style>
-  <w:style w:type="character" w:styleId="Strong">
+  <w:style w:type="character" w:styleId="ae">
     <w:name w:val="Strong"/>
-    <w:basedOn w:val="DefaultParagraphFont"/>
+    <w:basedOn w:val="a0"/>
     <w:uiPriority w:val="22"/>
     <w:qFormat/>
     <w:rsid w:val="00D8472F"/>
@@ -12202,29 +11793,29 @@
       <w:b/>
     </w:rPr>
   </w:style>
-  <w:style w:type="character" w:styleId="CommentReference">
+  <w:style w:type="character" w:styleId="af">
     <w:name w:val="annotation reference"/>
-    <w:basedOn w:val="DefaultParagraphFont"/>
+    <w:basedOn w:val="a0"/>
     <w:rsid w:val="002E6A31"/>
     <w:rPr>
       <w:sz w:val="16"/>
       <w:szCs w:val="16"/>
     </w:rPr>
   </w:style>
-  <w:style w:type="paragraph" w:styleId="CommentText">
+  <w:style w:type="paragraph" w:styleId="af0">
     <w:name w:val="annotation text"/>
-    <w:basedOn w:val="Normal"/>
-    <w:link w:val="CommentTextChar"/>
+    <w:basedOn w:val="a"/>
+    <w:link w:val="Char3"/>
     <w:rsid w:val="002E6A31"/>
     <w:rPr>
       <w:sz w:val="20"/>
       <w:szCs w:val="20"/>
     </w:rPr>
   </w:style>
-  <w:style w:type="character" w:customStyle="1" w:styleId="CommentTextChar">
-    <w:name w:val="Comment Text Char"/>
-    <w:basedOn w:val="DefaultParagraphFont"/>
-    <w:link w:val="CommentText"/>
+  <w:style w:type="character" w:customStyle="1" w:styleId="Char3">
+    <w:name w:val="批注文字 Char"/>
+    <w:basedOn w:val="a0"/>
+    <w:link w:val="af0"/>
     <w:rsid w:val="002E6A31"/>
     <w:rPr>
       <w:rFonts w:ascii="Arial" w:hAnsi="Arial"/>
@@ -12233,21 +11824,21 @@
       <w:lang w:eastAsia="en-US"/>
     </w:rPr>
   </w:style>
-  <w:style w:type="paragraph" w:styleId="CommentSubject">
+  <w:style w:type="paragraph" w:styleId="af1">
     <w:name w:val="annotation subject"/>
-    <w:basedOn w:val="CommentText"/>
-    <w:next w:val="CommentText"/>
-    <w:link w:val="CommentSubjectChar"/>
+    <w:basedOn w:val="af0"/>
+    <w:next w:val="af0"/>
+    <w:link w:val="Char4"/>
     <w:rsid w:val="002E6A31"/>
     <w:rPr>
       <w:b/>
       <w:bCs/>
     </w:rPr>
   </w:style>
-  <w:style w:type="character" w:customStyle="1" w:styleId="CommentSubjectChar">
-    <w:name w:val="Comment Subject Char"/>
-    <w:basedOn w:val="CommentTextChar"/>
-    <w:link w:val="CommentSubject"/>
+  <w:style w:type="character" w:customStyle="1" w:styleId="Char4">
+    <w:name w:val="批注主题 Char"/>
+    <w:basedOn w:val="Char3"/>
+    <w:link w:val="af1"/>
     <w:rsid w:val="002E6A31"/>
     <w:rPr>
       <w:rFonts w:ascii="Arial" w:hAnsi="Arial"/>
@@ -12258,10 +11849,10 @@
       <w:lang w:eastAsia="en-US"/>
     </w:rPr>
   </w:style>
-  <w:style w:type="paragraph" w:styleId="BalloonText">
+  <w:style w:type="paragraph" w:styleId="af2">
     <w:name w:val="Balloon Text"/>
-    <w:basedOn w:val="Normal"/>
-    <w:link w:val="BalloonTextChar"/>
+    <w:basedOn w:val="a"/>
+    <w:link w:val="Char5"/>
     <w:rsid w:val="002E6A31"/>
     <w:rPr>
       <w:rFonts w:ascii="Tahoma" w:hAnsi="Tahoma" w:cs="Tahoma"/>
@@ -12269,10 +11860,10 @@
       <w:szCs w:val="16"/>
     </w:rPr>
   </w:style>
-  <w:style w:type="character" w:customStyle="1" w:styleId="BalloonTextChar">
-    <w:name w:val="Balloon Text Char"/>
-    <w:basedOn w:val="DefaultParagraphFont"/>
-    <w:link w:val="BalloonText"/>
+  <w:style w:type="character" w:customStyle="1" w:styleId="Char5">
+    <w:name w:val="批注框文本 Char"/>
+    <w:basedOn w:val="a0"/>
+    <w:link w:val="af2"/>
     <w:rsid w:val="002E6A31"/>
     <w:rPr>
       <w:rFonts w:ascii="Tahoma" w:hAnsi="Tahoma" w:cs="Tahoma"/>
@@ -12281,10 +11872,10 @@
       <w:lang w:eastAsia="en-US"/>
     </w:rPr>
   </w:style>
-  <w:style w:type="character" w:customStyle="1" w:styleId="Heading3Char">
-    <w:name w:val="Heading 3 Char"/>
-    <w:basedOn w:val="DefaultParagraphFont"/>
-    <w:link w:val="Heading3"/>
+  <w:style w:type="character" w:customStyle="1" w:styleId="3Char">
+    <w:name w:val="标题 3 Char"/>
+    <w:basedOn w:val="a0"/>
+    <w:link w:val="3"/>
     <w:rsid w:val="00565FB7"/>
     <w:rPr>
       <w:rFonts w:asciiTheme="majorHAnsi" w:eastAsiaTheme="majorEastAsia" w:hAnsiTheme="majorHAnsi" w:cstheme="majorBidi"/>
@@ -12295,7 +11886,7 @@
       <w:lang w:eastAsia="en-US"/>
     </w:rPr>
   </w:style>
-  <w:style w:type="paragraph" w:styleId="Revision">
+  <w:style w:type="paragraph" w:styleId="af3">
     <w:name w:val="Revision"/>
     <w:hidden/>
     <w:rsid w:val="00565FB7"/>
@@ -12305,11 +11896,12 @@
       <w:lang w:eastAsia="en-US"/>
     </w:rPr>
   </w:style>
-  <w:style w:type="table" w:styleId="TableGrid">
+  <w:style w:type="table" w:styleId="af4">
     <w:name w:val="Table Grid"/>
-    <w:basedOn w:val="TableNormal"/>
+    <w:basedOn w:val="a1"/>
     <w:rsid w:val="00516864"/>
     <w:tblPr>
+      <w:tblInd w:w="0" w:type="dxa"/>
       <w:tblBorders>
         <w:top w:val="single" w:sz="4" w:space="0" w:color="auto"/>
         <w:left w:val="single" w:sz="4" w:space="0" w:color="auto"/>
@@ -12318,11 +11910,17 @@
         <w:insideH w:val="single" w:sz="4" w:space="0" w:color="auto"/>
         <w:insideV w:val="single" w:sz="4" w:space="0" w:color="auto"/>
       </w:tblBorders>
+      <w:tblCellMar>
+        <w:top w:w="0" w:type="dxa"/>
+        <w:left w:w="108" w:type="dxa"/>
+        <w:bottom w:w="0" w:type="dxa"/>
+        <w:right w:w="108" w:type="dxa"/>
+      </w:tblCellMar>
     </w:tblPr>
   </w:style>
   <w:style w:type="paragraph" w:customStyle="1" w:styleId="Normal1">
     <w:name w:val="Normal1"/>
-    <w:basedOn w:val="Normal"/>
+    <w:basedOn w:val="a"/>
     <w:rsid w:val="00B71D89"/>
     <w:pPr>
       <w:spacing w:before="100" w:beforeAutospacing="1" w:after="100" w:afterAutospacing="1"/>
@@ -12333,9 +11931,9 @@
       <w:lang w:eastAsia="en-AU"/>
     </w:rPr>
   </w:style>
-  <w:style w:type="paragraph" w:styleId="NormalIndent">
+  <w:style w:type="paragraph" w:styleId="af5">
     <w:name w:val="Normal Indent"/>
-    <w:basedOn w:val="Normal"/>
+    <w:basedOn w:val="a"/>
     <w:rsid w:val="00583A8D"/>
     <w:pPr>
       <w:tabs>
@@ -12353,7 +11951,7 @@
   </w:style>
   <w:style w:type="paragraph" w:customStyle="1" w:styleId="Responses-Multiplelines">
     <w:name w:val="Responses - Multiple lines"/>
-    <w:basedOn w:val="Normal"/>
+    <w:basedOn w:val="a"/>
     <w:qFormat/>
     <w:rsid w:val="00583A8D"/>
     <w:pPr>
@@ -12370,10 +11968,10 @@
       <w:lang w:eastAsia="en-AU"/>
     </w:rPr>
   </w:style>
-  <w:style w:type="character" w:customStyle="1" w:styleId="Heading1Char">
-    <w:name w:val="Heading 1 Char"/>
-    <w:basedOn w:val="DefaultParagraphFont"/>
-    <w:link w:val="Heading1"/>
+  <w:style w:type="character" w:customStyle="1" w:styleId="1Char">
+    <w:name w:val="标题 1 Char"/>
+    <w:basedOn w:val="a0"/>
+    <w:link w:val="1"/>
     <w:rsid w:val="006A5F29"/>
     <w:rPr>
       <w:rFonts w:ascii="Arial Black" w:hAnsi="Arial Black"/>
@@ -12384,9 +11982,9 @@
       <w:lang w:eastAsia="en-US"/>
     </w:rPr>
   </w:style>
-  <w:style w:type="paragraph" w:styleId="NormalWeb">
+  <w:style w:type="paragraph" w:styleId="af6">
     <w:name w:val="Normal (Web)"/>
-    <w:basedOn w:val="Normal"/>
+    <w:basedOn w:val="a"/>
     <w:uiPriority w:val="99"/>
     <w:rsid w:val="00EE18A9"/>
     <w:pPr>
@@ -12400,7 +11998,7 @@
   </w:style>
   <w:style w:type="paragraph" w:customStyle="1" w:styleId="Normal2">
     <w:name w:val="Normal2"/>
-    <w:basedOn w:val="Normal"/>
+    <w:basedOn w:val="a"/>
     <w:rsid w:val="00466DB8"/>
     <w:pPr>
       <w:spacing w:before="100" w:beforeAutospacing="1" w:after="100" w:afterAutospacing="1"/>
@@ -12411,10 +12009,10 @@
       <w:lang w:eastAsia="en-AU"/>
     </w:rPr>
   </w:style>
-  <w:style w:type="character" w:customStyle="1" w:styleId="FooterChar">
-    <w:name w:val="Footer Char"/>
-    <w:basedOn w:val="DefaultParagraphFont"/>
-    <w:link w:val="Footer"/>
+  <w:style w:type="character" w:customStyle="1" w:styleId="Char1">
+    <w:name w:val="页脚 Char"/>
+    <w:basedOn w:val="a0"/>
+    <w:link w:val="a8"/>
     <w:uiPriority w:val="99"/>
     <w:rsid w:val="004A6C46"/>
     <w:rPr>
@@ -12423,10 +12021,10 @@
       <w:lang w:eastAsia="en-US"/>
     </w:rPr>
   </w:style>
-  <w:style w:type="character" w:customStyle="1" w:styleId="HeaderChar">
-    <w:name w:val="Header Char"/>
-    <w:basedOn w:val="DefaultParagraphFont"/>
-    <w:link w:val="Header"/>
+  <w:style w:type="character" w:customStyle="1" w:styleId="Char0">
+    <w:name w:val="页眉 Char"/>
+    <w:basedOn w:val="a0"/>
+    <w:link w:val="a7"/>
     <w:rsid w:val="004A6C46"/>
     <w:rPr>
       <w:rFonts w:ascii="Arial" w:hAnsi="Arial"/>
@@ -12434,10 +12032,10 @@
       <w:lang w:eastAsia="en-US"/>
     </w:rPr>
   </w:style>
-  <w:style w:type="paragraph" w:styleId="TOC2">
+  <w:style w:type="paragraph" w:styleId="20">
     <w:name w:val="toc 2"/>
-    <w:basedOn w:val="Normal"/>
-    <w:next w:val="Normal"/>
+    <w:basedOn w:val="a"/>
+    <w:next w:val="a"/>
     <w:autoRedefine/>
     <w:uiPriority w:val="39"/>
     <w:rsid w:val="006A5F29"/>
@@ -12449,10 +12047,10 @@
       <w:ind w:left="221"/>
     </w:pPr>
   </w:style>
-  <w:style w:type="paragraph" w:styleId="TOC1">
+  <w:style w:type="paragraph" w:styleId="10">
     <w:name w:val="toc 1"/>
-    <w:basedOn w:val="Normal"/>
-    <w:next w:val="Normal"/>
+    <w:basedOn w:val="a"/>
+    <w:next w:val="a"/>
     <w:autoRedefine/>
     <w:uiPriority w:val="39"/>
     <w:rsid w:val="00D9425D"/>
@@ -12468,7 +12066,7 @@
   </w:style>
   <w:style w:type="paragraph" w:customStyle="1" w:styleId="Normal3">
     <w:name w:val="Normal3"/>
-    <w:basedOn w:val="Normal"/>
+    <w:basedOn w:val="a"/>
     <w:rsid w:val="00407599"/>
     <w:pPr>
       <w:spacing w:before="100" w:beforeAutospacing="1" w:after="100" w:afterAutospacing="1"/>
@@ -12481,7 +12079,7 @@
   </w:style>
   <w:style w:type="character" w:customStyle="1" w:styleId="TextChar">
     <w:name w:val="Text Char"/>
-    <w:basedOn w:val="DefaultParagraphFont"/>
+    <w:basedOn w:val="a0"/>
     <w:link w:val="Text"/>
     <w:rsid w:val="00CA7EB0"/>
     <w:rPr>
@@ -12493,7 +12091,7 @@
   </w:style>
   <w:style w:type="paragraph" w:customStyle="1" w:styleId="Number">
     <w:name w:val="Number"/>
-    <w:basedOn w:val="Normal"/>
+    <w:basedOn w:val="a"/>
     <w:uiPriority w:val="99"/>
     <w:rsid w:val="0004236E"/>
     <w:pPr>
@@ -12508,7 +12106,7 @@
   </w:style>
   <w:style w:type="paragraph" w:customStyle="1" w:styleId="Bullet">
     <w:name w:val="Bullet"/>
-    <w:basedOn w:val="Normal"/>
+    <w:basedOn w:val="a"/>
     <w:uiPriority w:val="99"/>
     <w:rsid w:val="003A118B"/>
     <w:pPr>
@@ -12528,9 +12126,9 @@
       <w:lang w:val="en-GB"/>
     </w:rPr>
   </w:style>
-  <w:style w:type="character" w:styleId="PlaceholderText">
+  <w:style w:type="character" w:styleId="af7">
     <w:name w:val="Placeholder Text"/>
-    <w:basedOn w:val="DefaultParagraphFont"/>
+    <w:basedOn w:val="a0"/>
     <w:rsid w:val="004C1613"/>
     <w:rPr>
       <w:color w:val="808080"/>
@@ -12538,7 +12136,7 @@
   </w:style>
   <w:style w:type="character" w:customStyle="1" w:styleId="xdtextbox1">
     <w:name w:val="xdtextbox1"/>
-    <w:basedOn w:val="DefaultParagraphFont"/>
+    <w:basedOn w:val="a0"/>
     <w:rsid w:val="00460817"/>
     <w:rPr>
       <w:color w:val="auto"/>
@@ -12546,10 +12144,10 @@
       <w:shd w:val="clear" w:color="auto" w:fill="FFFFFF"/>
     </w:rPr>
   </w:style>
-  <w:style w:type="character" w:customStyle="1" w:styleId="Heading2Char">
-    <w:name w:val="Heading 2 Char"/>
-    <w:basedOn w:val="DefaultParagraphFont"/>
-    <w:link w:val="Heading2"/>
+  <w:style w:type="character" w:customStyle="1" w:styleId="2Char">
+    <w:name w:val="标题 2 Char"/>
+    <w:basedOn w:val="a0"/>
+    <w:link w:val="2"/>
     <w:rsid w:val="00F6231A"/>
     <w:rPr>
       <w:rFonts w:ascii="Arial" w:hAnsi="Arial" w:cs="Arial"/>
@@ -12561,10 +12159,10 @@
       <w:lang w:eastAsia="en-US"/>
     </w:rPr>
   </w:style>
-  <w:style w:type="character" w:customStyle="1" w:styleId="EndnoteTextChar">
-    <w:name w:val="Endnote Text Char"/>
-    <w:basedOn w:val="DefaultParagraphFont"/>
-    <w:link w:val="EndnoteText"/>
+  <w:style w:type="character" w:customStyle="1" w:styleId="Char">
+    <w:name w:val="尾注文本 Char"/>
+    <w:basedOn w:val="a0"/>
+    <w:link w:val="a4"/>
     <w:semiHidden/>
     <w:rsid w:val="00BB01FE"/>
     <w:rPr>
@@ -12574,10 +12172,10 @@
       <w:lang w:eastAsia="en-US"/>
     </w:rPr>
   </w:style>
-  <w:style w:type="character" w:customStyle="1" w:styleId="FootnoteTextChar">
-    <w:name w:val="Footnote Text Char"/>
-    <w:basedOn w:val="DefaultParagraphFont"/>
-    <w:link w:val="FootnoteText"/>
+  <w:style w:type="character" w:customStyle="1" w:styleId="Char2">
+    <w:name w:val="脚注文本 Char"/>
+    <w:basedOn w:val="a0"/>
+    <w:link w:val="a9"/>
     <w:semiHidden/>
     <w:rsid w:val="00BB01FE"/>
     <w:rPr>
@@ -12587,10 +12185,10 @@
       <w:lang w:eastAsia="en-US"/>
     </w:rPr>
   </w:style>
-  <w:style w:type="paragraph" w:styleId="DocumentMap">
+  <w:style w:type="paragraph" w:styleId="af8">
     <w:name w:val="Document Map"/>
-    <w:basedOn w:val="Normal"/>
-    <w:link w:val="DocumentMapChar"/>
+    <w:basedOn w:val="a"/>
+    <w:link w:val="Char6"/>
     <w:rsid w:val="00BB01FE"/>
     <w:rPr>
       <w:rFonts w:ascii="Tahoma" w:hAnsi="Tahoma" w:cs="Tahoma"/>
@@ -12598,10 +12196,10 @@
       <w:szCs w:val="16"/>
     </w:rPr>
   </w:style>
-  <w:style w:type="character" w:customStyle="1" w:styleId="DocumentMapChar">
-    <w:name w:val="Document Map Char"/>
-    <w:basedOn w:val="DefaultParagraphFont"/>
-    <w:link w:val="DocumentMap"/>
+  <w:style w:type="character" w:customStyle="1" w:styleId="Char6">
+    <w:name w:val="文档结构图 Char"/>
+    <w:basedOn w:val="a0"/>
+    <w:link w:val="af8"/>
     <w:rsid w:val="00BB01FE"/>
     <w:rPr>
       <w:rFonts w:ascii="Tahoma" w:hAnsi="Tahoma" w:cs="Tahoma"/>
@@ -12610,10 +12208,10 @@
       <w:lang w:eastAsia="en-US"/>
     </w:rPr>
   </w:style>
-  <w:style w:type="paragraph" w:styleId="BodyTextIndent">
+  <w:style w:type="paragraph" w:styleId="af9">
     <w:name w:val="Body Text Indent"/>
-    <w:basedOn w:val="Normal"/>
-    <w:link w:val="BodyTextIndentChar"/>
+    <w:basedOn w:val="a"/>
+    <w:link w:val="Char7"/>
     <w:rsid w:val="00BB01FE"/>
     <w:pPr>
       <w:tabs>
@@ -12626,10 +12224,10 @@
       <w:szCs w:val="20"/>
     </w:rPr>
   </w:style>
-  <w:style w:type="character" w:customStyle="1" w:styleId="BodyTextIndentChar">
-    <w:name w:val="Body Text Indent Char"/>
-    <w:basedOn w:val="DefaultParagraphFont"/>
-    <w:link w:val="BodyTextIndent"/>
+  <w:style w:type="character" w:customStyle="1" w:styleId="Char7">
+    <w:name w:val="正文文本缩进 Char"/>
+    <w:basedOn w:val="a0"/>
+    <w:link w:val="af9"/>
     <w:rsid w:val="00BB01FE"/>
     <w:rPr>
       <w:rFonts w:ascii="Arial" w:hAnsi="Arial"/>
@@ -12641,13 +12239,13 @@
   </w:style>
   <w:style w:type="character" w:customStyle="1" w:styleId="st">
     <w:name w:val="st"/>
-    <w:basedOn w:val="DefaultParagraphFont"/>
+    <w:basedOn w:val="a0"/>
     <w:rsid w:val="00BB01FE"/>
   </w:style>
   <w:style w:type="table" w:customStyle="1" w:styleId="TableGrid1">
     <w:name w:val="Table Grid1"/>
-    <w:basedOn w:val="TableNormal"/>
-    <w:next w:val="TableGrid"/>
+    <w:basedOn w:val="a1"/>
+    <w:next w:val="af4"/>
     <w:rsid w:val="006F2E21"/>
     <w:rPr>
       <w:sz w:val="20"/>
@@ -12655,6 +12253,7 @@
       <w:lang w:eastAsia="en-US"/>
     </w:rPr>
     <w:tblPr>
+      <w:tblInd w:w="0" w:type="dxa"/>
       <w:tblBorders>
         <w:top w:val="single" w:sz="4" w:space="0" w:color="auto"/>
         <w:left w:val="single" w:sz="4" w:space="0" w:color="auto"/>
@@ -12663,12 +12262,18 @@
         <w:insideH w:val="single" w:sz="4" w:space="0" w:color="auto"/>
         <w:insideV w:val="single" w:sz="4" w:space="0" w:color="auto"/>
       </w:tblBorders>
+      <w:tblCellMar>
+        <w:top w:w="0" w:type="dxa"/>
+        <w:left w:w="108" w:type="dxa"/>
+        <w:bottom w:w="0" w:type="dxa"/>
+        <w:right w:w="108" w:type="dxa"/>
+      </w:tblCellMar>
     </w:tblPr>
   </w:style>
-  <w:style w:type="paragraph" w:styleId="TOCHeading">
+  <w:style w:type="paragraph" w:styleId="TOC">
     <w:name w:val="TOC Heading"/>
-    <w:basedOn w:val="Heading1"/>
-    <w:next w:val="Normal"/>
+    <w:basedOn w:val="1"/>
+    <w:next w:val="a"/>
     <w:uiPriority w:val="39"/>
     <w:unhideWhenUsed/>
     <w:qFormat/>
@@ -12708,7 +12313,7 @@
   </w:style>
   <w:style w:type="paragraph" w:customStyle="1" w:styleId="font9">
     <w:name w:val="font_9"/>
-    <w:basedOn w:val="Normal"/>
+    <w:basedOn w:val="a"/>
     <w:rsid w:val="000501F8"/>
     <w:pPr>
       <w:spacing w:before="100" w:beforeAutospacing="1" w:after="100" w:afterAutospacing="1"/>
@@ -13029,7 +12634,7 @@
 </file>
 
 <file path=customXml/itemProps2.xml><?xml version="1.0" encoding="utf-8"?>
-<ds:datastoreItem xmlns:ds="http://schemas.openxmlformats.org/officeDocument/2006/customXml" ds:itemID="{A2445923-8656-440C-87CE-41059F1A1DE8}">
+<ds:datastoreItem xmlns:ds="http://schemas.openxmlformats.org/officeDocument/2006/customXml" ds:itemID="{F8C3210E-B5D8-449C-A488-7E738D492BF7}">
   <ds:schemaRefs>
     <ds:schemaRef ds:uri="http://schemas.openxmlformats.org/officeDocument/2006/bibliography"/>
   </ds:schemaRefs>

</xml_diff>